<commit_message>
Assinments till today is done
</commit_message>
<xml_diff>
--- a/Assignments.docx
+++ b/Assignments.docx
@@ -5891,10 +5891,7 @@
         <w:pStyle w:val="ListParagraph"/>
       </w:pPr>
     </w:p>
-    <w:p>
-      <w:bookmarkStart w:id="0" w:name="_GoBack"/>
-      <w:bookmarkEnd w:id="0"/>
-    </w:p>
+    <w:p/>
     <w:p>
       <w:pPr>
         <w:spacing w:after="0"/>
@@ -18048,6 +18045,4518 @@
       <w:pPr>
         <w:pStyle w:val="ListParagraph"/>
       </w:pPr>
+    </w:p>
+    <w:p>
+      <w:pPr>
+        <w:pStyle w:val="ListParagraph"/>
+      </w:pPr>
+    </w:p>
+    <w:p>
+      <w:pPr>
+        <w:pStyle w:val="ListParagraph"/>
+      </w:pPr>
+    </w:p>
+    <w:p>
+      <w:pPr>
+        <w:pStyle w:val="ListParagraph"/>
+      </w:pPr>
+    </w:p>
+    <w:p>
+      <w:pPr>
+        <w:pStyle w:val="ListParagraph"/>
+      </w:pPr>
+    </w:p>
+    <w:p>
+      <w:pPr>
+        <w:pStyle w:val="ListParagraph"/>
+      </w:pPr>
+    </w:p>
+    <w:p>
+      <w:pPr>
+        <w:spacing w:after="0"/>
+        <w:ind w:left="720"/>
+        <w:rPr>
+          <w:rFonts w:ascii="Times New Roman" w:hAnsi="Times New Roman" w:cs="Times New Roman"/>
+          <w:b/>
+          <w:sz w:val="28"/>
+          <w:szCs w:val="28"/>
+        </w:rPr>
+      </w:pPr>
+      <w:r>
+        <w:rPr>
+          <w:rFonts w:ascii="Times New Roman" w:hAnsi="Times New Roman" w:cs="Times New Roman"/>
+          <w:b/>
+          <w:sz w:val="28"/>
+          <w:szCs w:val="28"/>
+        </w:rPr>
+        <w:lastRenderedPageBreak/>
+        <w:t xml:space="preserve">Assignment 4 </w:t>
+      </w:r>
+    </w:p>
+    <w:p>
+      <w:pPr>
+        <w:spacing w:after="0"/>
+        <w:ind w:left="720"/>
+        <w:rPr>
+          <w:rFonts w:ascii="Times New Roman" w:hAnsi="Times New Roman" w:cs="Times New Roman"/>
+          <w:sz w:val="24"/>
+          <w:szCs w:val="24"/>
+        </w:rPr>
+      </w:pPr>
+    </w:p>
+    <w:p>
+      <w:pPr>
+        <w:spacing w:after="0"/>
+        <w:ind w:left="720"/>
+        <w:rPr>
+          <w:rFonts w:ascii="Times New Roman" w:hAnsi="Times New Roman" w:cs="Times New Roman"/>
+          <w:sz w:val="24"/>
+          <w:szCs w:val="24"/>
+        </w:rPr>
+      </w:pPr>
+      <w:r>
+        <w:rPr>
+          <w:rFonts w:ascii="Times New Roman" w:hAnsi="Times New Roman" w:cs="Times New Roman"/>
+          <w:sz w:val="24"/>
+          <w:szCs w:val="24"/>
+        </w:rPr>
+        <w:t xml:space="preserve">Manager / Programmer </w:t>
+      </w:r>
+      <w:r>
+        <w:rPr>
+          <w:rFonts w:ascii="Times New Roman" w:hAnsi="Times New Roman" w:cs="Times New Roman"/>
+          <w:sz w:val="24"/>
+          <w:szCs w:val="24"/>
+          <w:highlight w:val="yellow"/>
+        </w:rPr>
+        <w:t xml:space="preserve">is </w:t>
+      </w:r>
+      <w:proofErr w:type="spellStart"/>
+      <w:r>
+        <w:rPr>
+          <w:rFonts w:ascii="Times New Roman" w:hAnsi="Times New Roman" w:cs="Times New Roman"/>
+          <w:sz w:val="24"/>
+          <w:szCs w:val="24"/>
+          <w:highlight w:val="yellow"/>
+        </w:rPr>
+        <w:t>a</w:t>
+      </w:r>
+      <w:proofErr w:type="spellEnd"/>
+      <w:r>
+        <w:rPr>
+          <w:rFonts w:ascii="Times New Roman" w:hAnsi="Times New Roman" w:cs="Times New Roman"/>
+          <w:sz w:val="24"/>
+          <w:szCs w:val="24"/>
+        </w:rPr>
+        <w:t xml:space="preserve"> Employee</w:t>
+      </w:r>
+    </w:p>
+    <w:p>
+      <w:pPr>
+        <w:spacing w:after="0"/>
+        <w:ind w:left="720"/>
+        <w:rPr>
+          <w:rFonts w:ascii="Times New Roman" w:hAnsi="Times New Roman" w:cs="Times New Roman"/>
+          <w:sz w:val="24"/>
+          <w:szCs w:val="24"/>
+        </w:rPr>
+      </w:pPr>
+      <w:r>
+        <w:rPr>
+          <w:rFonts w:ascii="Times New Roman" w:hAnsi="Times New Roman" w:cs="Times New Roman"/>
+          <w:sz w:val="24"/>
+          <w:szCs w:val="24"/>
+        </w:rPr>
+        <w:t xml:space="preserve">Employee </w:t>
+      </w:r>
+      <w:r>
+        <w:rPr>
+          <w:rFonts w:ascii="Times New Roman" w:hAnsi="Times New Roman" w:cs="Times New Roman"/>
+          <w:sz w:val="24"/>
+          <w:szCs w:val="24"/>
+          <w:highlight w:val="yellow"/>
+        </w:rPr>
+        <w:t xml:space="preserve">has </w:t>
+      </w:r>
+      <w:proofErr w:type="spellStart"/>
+      <w:proofErr w:type="gramStart"/>
+      <w:r>
+        <w:rPr>
+          <w:rFonts w:ascii="Times New Roman" w:hAnsi="Times New Roman" w:cs="Times New Roman"/>
+          <w:sz w:val="24"/>
+          <w:szCs w:val="24"/>
+          <w:highlight w:val="yellow"/>
+        </w:rPr>
+        <w:t>a</w:t>
+      </w:r>
+      <w:proofErr w:type="spellEnd"/>
+      <w:proofErr w:type="gramEnd"/>
+      <w:r>
+        <w:rPr>
+          <w:rFonts w:ascii="Times New Roman" w:hAnsi="Times New Roman" w:cs="Times New Roman"/>
+          <w:sz w:val="24"/>
+          <w:szCs w:val="24"/>
+        </w:rPr>
+        <w:t xml:space="preserve"> Address </w:t>
+      </w:r>
+    </w:p>
+    <w:p>
+      <w:pPr>
+        <w:spacing w:after="0"/>
+        <w:ind w:left="720"/>
+        <w:rPr>
+          <w:rFonts w:ascii="Times New Roman" w:hAnsi="Times New Roman" w:cs="Times New Roman"/>
+          <w:sz w:val="24"/>
+          <w:szCs w:val="24"/>
+        </w:rPr>
+      </w:pPr>
+      <w:proofErr w:type="gramStart"/>
+      <w:r>
+        <w:rPr>
+          <w:rFonts w:ascii="Times New Roman" w:hAnsi="Times New Roman" w:cs="Times New Roman"/>
+          <w:sz w:val="24"/>
+          <w:szCs w:val="24"/>
+        </w:rPr>
+        <w:t>class</w:t>
+      </w:r>
+      <w:proofErr w:type="gramEnd"/>
+      <w:r>
+        <w:rPr>
+          <w:rFonts w:ascii="Times New Roman" w:hAnsi="Times New Roman" w:cs="Times New Roman"/>
+          <w:sz w:val="24"/>
+          <w:szCs w:val="24"/>
+        </w:rPr>
+        <w:t xml:space="preserve"> Employee {</w:t>
+      </w:r>
+      <w:r>
+        <w:rPr>
+          <w:rFonts w:ascii="Times New Roman" w:hAnsi="Times New Roman" w:cs="Times New Roman"/>
+          <w:sz w:val="24"/>
+          <w:szCs w:val="24"/>
+        </w:rPr>
+        <w:tab/>
+      </w:r>
+      <w:r>
+        <w:rPr>
+          <w:rFonts w:ascii="Times New Roman" w:hAnsi="Times New Roman" w:cs="Times New Roman"/>
+          <w:sz w:val="24"/>
+          <w:szCs w:val="24"/>
+        </w:rPr>
+        <w:tab/>
+      </w:r>
+      <w:r>
+        <w:rPr>
+          <w:rFonts w:ascii="Times New Roman" w:hAnsi="Times New Roman" w:cs="Times New Roman"/>
+          <w:sz w:val="24"/>
+          <w:szCs w:val="24"/>
+        </w:rPr>
+        <w:tab/>
+        <w:t xml:space="preserve">super class must be generic </w:t>
+      </w:r>
+    </w:p>
+    <w:p>
+      <w:pPr>
+        <w:spacing w:after="0"/>
+        <w:ind w:left="720"/>
+        <w:rPr>
+          <w:rFonts w:ascii="Times New Roman" w:hAnsi="Times New Roman" w:cs="Times New Roman"/>
+          <w:sz w:val="24"/>
+          <w:szCs w:val="24"/>
+        </w:rPr>
+      </w:pPr>
+      <w:r>
+        <w:rPr>
+          <w:rFonts w:ascii="Times New Roman" w:hAnsi="Times New Roman" w:cs="Times New Roman"/>
+          <w:sz w:val="24"/>
+          <w:szCs w:val="24"/>
+        </w:rPr>
+        <w:tab/>
+      </w:r>
+      <w:proofErr w:type="spellStart"/>
+      <w:proofErr w:type="gramStart"/>
+      <w:r>
+        <w:rPr>
+          <w:rFonts w:ascii="Times New Roman" w:hAnsi="Times New Roman" w:cs="Times New Roman"/>
+          <w:sz w:val="24"/>
+          <w:szCs w:val="24"/>
+        </w:rPr>
+        <w:t>id,</w:t>
+      </w:r>
+      <w:proofErr w:type="gramEnd"/>
+      <w:r>
+        <w:rPr>
+          <w:rFonts w:ascii="Times New Roman" w:hAnsi="Times New Roman" w:cs="Times New Roman"/>
+          <w:sz w:val="24"/>
+          <w:szCs w:val="24"/>
+        </w:rPr>
+        <w:t>name,salary</w:t>
+      </w:r>
+      <w:proofErr w:type="spellEnd"/>
+    </w:p>
+    <w:p>
+      <w:pPr>
+        <w:spacing w:after="0"/>
+        <w:ind w:left="720"/>
+        <w:rPr>
+          <w:rFonts w:ascii="Times New Roman" w:hAnsi="Times New Roman" w:cs="Times New Roman"/>
+          <w:sz w:val="24"/>
+          <w:szCs w:val="24"/>
+        </w:rPr>
+      </w:pPr>
+      <w:r>
+        <w:rPr>
+          <w:rFonts w:ascii="Times New Roman" w:hAnsi="Times New Roman" w:cs="Times New Roman"/>
+          <w:sz w:val="24"/>
+          <w:szCs w:val="24"/>
+        </w:rPr>
+        <w:tab/>
+        <w:t xml:space="preserve">Scanner </w:t>
+      </w:r>
+      <w:proofErr w:type="spellStart"/>
+      <w:r>
+        <w:rPr>
+          <w:rFonts w:ascii="Times New Roman" w:hAnsi="Times New Roman" w:cs="Times New Roman"/>
+          <w:sz w:val="24"/>
+          <w:szCs w:val="24"/>
+        </w:rPr>
+        <w:t>obj</w:t>
+      </w:r>
+      <w:proofErr w:type="spellEnd"/>
+      <w:r>
+        <w:rPr>
+          <w:rFonts w:ascii="Times New Roman" w:hAnsi="Times New Roman" w:cs="Times New Roman"/>
+          <w:sz w:val="24"/>
+          <w:szCs w:val="24"/>
+        </w:rPr>
+        <w:t xml:space="preserve"> = new </w:t>
+      </w:r>
+      <w:proofErr w:type="gramStart"/>
+      <w:r>
+        <w:rPr>
+          <w:rFonts w:ascii="Times New Roman" w:hAnsi="Times New Roman" w:cs="Times New Roman"/>
+          <w:sz w:val="24"/>
+          <w:szCs w:val="24"/>
+        </w:rPr>
+        <w:t>Scanner(</w:t>
+      </w:r>
+      <w:proofErr w:type="gramEnd"/>
+      <w:r>
+        <w:rPr>
+          <w:rFonts w:ascii="Times New Roman" w:hAnsi="Times New Roman" w:cs="Times New Roman"/>
+          <w:sz w:val="24"/>
+          <w:szCs w:val="24"/>
+        </w:rPr>
+        <w:t>System.in);</w:t>
+      </w:r>
+    </w:p>
+    <w:p>
+      <w:pPr>
+        <w:spacing w:after="0"/>
+        <w:ind w:left="720"/>
+        <w:rPr>
+          <w:rFonts w:ascii="Times New Roman" w:hAnsi="Times New Roman" w:cs="Times New Roman"/>
+          <w:sz w:val="24"/>
+          <w:szCs w:val="24"/>
+        </w:rPr>
+      </w:pPr>
+      <w:r>
+        <w:rPr>
+          <w:rFonts w:ascii="Times New Roman" w:hAnsi="Times New Roman" w:cs="Times New Roman"/>
+          <w:sz w:val="24"/>
+          <w:szCs w:val="24"/>
+        </w:rPr>
+        <w:tab/>
+        <w:t xml:space="preserve">Address add = new </w:t>
+      </w:r>
+      <w:proofErr w:type="gramStart"/>
+      <w:r>
+        <w:rPr>
+          <w:rFonts w:ascii="Times New Roman" w:hAnsi="Times New Roman" w:cs="Times New Roman"/>
+          <w:sz w:val="24"/>
+          <w:szCs w:val="24"/>
+        </w:rPr>
+        <w:t>Address(</w:t>
+      </w:r>
+      <w:proofErr w:type="gramEnd"/>
+      <w:r>
+        <w:rPr>
+          <w:rFonts w:ascii="Times New Roman" w:hAnsi="Times New Roman" w:cs="Times New Roman"/>
+          <w:sz w:val="24"/>
+          <w:szCs w:val="24"/>
+        </w:rPr>
+        <w:t>);</w:t>
+      </w:r>
+    </w:p>
+    <w:p>
+      <w:pPr>
+        <w:spacing w:after="0"/>
+        <w:ind w:left="720"/>
+        <w:rPr>
+          <w:rFonts w:ascii="Times New Roman" w:hAnsi="Times New Roman" w:cs="Times New Roman"/>
+          <w:sz w:val="24"/>
+          <w:szCs w:val="24"/>
+        </w:rPr>
+      </w:pPr>
+      <w:r>
+        <w:rPr>
+          <w:rFonts w:ascii="Times New Roman" w:hAnsi="Times New Roman" w:cs="Times New Roman"/>
+          <w:sz w:val="24"/>
+          <w:szCs w:val="24"/>
+        </w:rPr>
+        <w:tab/>
+      </w:r>
+      <w:proofErr w:type="gramStart"/>
+      <w:r>
+        <w:rPr>
+          <w:rFonts w:ascii="Times New Roman" w:hAnsi="Times New Roman" w:cs="Times New Roman"/>
+          <w:sz w:val="24"/>
+          <w:szCs w:val="24"/>
+        </w:rPr>
+        <w:t>methods</w:t>
+      </w:r>
+      <w:proofErr w:type="gramEnd"/>
+      <w:r>
+        <w:rPr>
+          <w:rFonts w:ascii="Times New Roman" w:hAnsi="Times New Roman" w:cs="Times New Roman"/>
+          <w:sz w:val="24"/>
+          <w:szCs w:val="24"/>
+        </w:rPr>
+        <w:t xml:space="preserve"> </w:t>
+      </w:r>
+    </w:p>
+    <w:p>
+      <w:pPr>
+        <w:spacing w:after="0"/>
+        <w:ind w:left="720"/>
+        <w:rPr>
+          <w:rFonts w:ascii="Times New Roman" w:hAnsi="Times New Roman" w:cs="Times New Roman"/>
+          <w:sz w:val="24"/>
+          <w:szCs w:val="24"/>
+        </w:rPr>
+      </w:pPr>
+      <w:r>
+        <w:rPr>
+          <w:rFonts w:ascii="Times New Roman" w:hAnsi="Times New Roman" w:cs="Times New Roman"/>
+          <w:sz w:val="24"/>
+          <w:szCs w:val="24"/>
+        </w:rPr>
+        <w:tab/>
+      </w:r>
+      <w:proofErr w:type="gramStart"/>
+      <w:r>
+        <w:rPr>
+          <w:rFonts w:ascii="Times New Roman" w:hAnsi="Times New Roman" w:cs="Times New Roman"/>
+          <w:sz w:val="24"/>
+          <w:szCs w:val="24"/>
+        </w:rPr>
+        <w:t>read(</w:t>
+      </w:r>
+      <w:proofErr w:type="gramEnd"/>
+      <w:r>
+        <w:rPr>
+          <w:rFonts w:ascii="Times New Roman" w:hAnsi="Times New Roman" w:cs="Times New Roman"/>
+          <w:sz w:val="24"/>
+          <w:szCs w:val="24"/>
+        </w:rPr>
+        <w:t>)</w:t>
+      </w:r>
+      <w:r>
+        <w:rPr>
+          <w:rFonts w:ascii="Times New Roman" w:hAnsi="Times New Roman" w:cs="Times New Roman"/>
+          <w:sz w:val="24"/>
+          <w:szCs w:val="24"/>
+        </w:rPr>
+        <w:tab/>
+      </w:r>
+      <w:r>
+        <w:rPr>
+          <w:rFonts w:ascii="Times New Roman" w:hAnsi="Times New Roman" w:cs="Times New Roman"/>
+          <w:sz w:val="24"/>
+          <w:szCs w:val="24"/>
+        </w:rPr>
+        <w:tab/>
+      </w:r>
+      <w:proofErr w:type="spellStart"/>
+      <w:r>
+        <w:rPr>
+          <w:rFonts w:ascii="Times New Roman" w:hAnsi="Times New Roman" w:cs="Times New Roman"/>
+          <w:sz w:val="24"/>
+          <w:szCs w:val="24"/>
+        </w:rPr>
+        <w:t>id,name,salary</w:t>
+      </w:r>
+      <w:proofErr w:type="spellEnd"/>
+    </w:p>
+    <w:p>
+      <w:pPr>
+        <w:spacing w:after="0"/>
+        <w:ind w:left="720"/>
+        <w:rPr>
+          <w:rFonts w:ascii="Times New Roman" w:hAnsi="Times New Roman" w:cs="Times New Roman"/>
+          <w:sz w:val="24"/>
+          <w:szCs w:val="24"/>
+        </w:rPr>
+      </w:pPr>
+    </w:p>
+    <w:p>
+      <w:pPr>
+        <w:spacing w:after="0"/>
+        <w:ind w:left="720" w:firstLine="720"/>
+        <w:rPr>
+          <w:rFonts w:ascii="Times New Roman" w:hAnsi="Times New Roman" w:cs="Times New Roman"/>
+          <w:sz w:val="24"/>
+          <w:szCs w:val="24"/>
+        </w:rPr>
+      </w:pPr>
+      <w:r>
+        <w:rPr>
+          <w:rFonts w:ascii="Times New Roman" w:hAnsi="Times New Roman" w:cs="Times New Roman"/>
+          <w:sz w:val="24"/>
+          <w:szCs w:val="24"/>
+        </w:rPr>
+        <w:t xml:space="preserve">, </w:t>
+      </w:r>
+      <w:proofErr w:type="spellStart"/>
+      <w:proofErr w:type="gramStart"/>
+      <w:r>
+        <w:rPr>
+          <w:rFonts w:ascii="Times New Roman" w:hAnsi="Times New Roman" w:cs="Times New Roman"/>
+          <w:sz w:val="24"/>
+          <w:szCs w:val="24"/>
+        </w:rPr>
+        <w:t>calSalary</w:t>
+      </w:r>
+      <w:proofErr w:type="spellEnd"/>
+      <w:r>
+        <w:rPr>
+          <w:rFonts w:ascii="Times New Roman" w:hAnsi="Times New Roman" w:cs="Times New Roman"/>
+          <w:sz w:val="24"/>
+          <w:szCs w:val="24"/>
+        </w:rPr>
+        <w:t>(</w:t>
+      </w:r>
+      <w:proofErr w:type="gramEnd"/>
+      <w:r>
+        <w:rPr>
+          <w:rFonts w:ascii="Times New Roman" w:hAnsi="Times New Roman" w:cs="Times New Roman"/>
+          <w:sz w:val="24"/>
+          <w:szCs w:val="24"/>
+        </w:rPr>
+        <w:t>)</w:t>
+      </w:r>
+      <w:r>
+        <w:rPr>
+          <w:rFonts w:ascii="Times New Roman" w:hAnsi="Times New Roman" w:cs="Times New Roman"/>
+          <w:sz w:val="24"/>
+          <w:szCs w:val="24"/>
+        </w:rPr>
+        <w:tab/>
+      </w:r>
+      <w:r>
+        <w:rPr>
+          <w:rFonts w:ascii="Times New Roman" w:hAnsi="Times New Roman" w:cs="Times New Roman"/>
+          <w:sz w:val="24"/>
+          <w:szCs w:val="24"/>
+        </w:rPr>
+        <w:tab/>
+      </w:r>
+      <w:r>
+        <w:rPr>
+          <w:rFonts w:ascii="Times New Roman" w:hAnsi="Times New Roman" w:cs="Times New Roman"/>
+          <w:sz w:val="24"/>
+          <w:szCs w:val="24"/>
+        </w:rPr>
+        <w:tab/>
+        <w:t xml:space="preserve">: </w:t>
+      </w:r>
+      <w:proofErr w:type="spellStart"/>
+      <w:r>
+        <w:rPr>
+          <w:rFonts w:ascii="Times New Roman" w:hAnsi="Times New Roman" w:cs="Times New Roman"/>
+          <w:sz w:val="24"/>
+          <w:szCs w:val="24"/>
+        </w:rPr>
+        <w:t>hra</w:t>
+      </w:r>
+      <w:proofErr w:type="spellEnd"/>
+      <w:r>
+        <w:rPr>
+          <w:rFonts w:ascii="Times New Roman" w:hAnsi="Times New Roman" w:cs="Times New Roman"/>
+          <w:sz w:val="24"/>
+          <w:szCs w:val="24"/>
+        </w:rPr>
+        <w:t xml:space="preserve">, da and </w:t>
+      </w:r>
+      <w:proofErr w:type="spellStart"/>
+      <w:r>
+        <w:rPr>
+          <w:rFonts w:ascii="Times New Roman" w:hAnsi="Times New Roman" w:cs="Times New Roman"/>
+          <w:sz w:val="24"/>
+          <w:szCs w:val="24"/>
+        </w:rPr>
+        <w:t>pf</w:t>
+      </w:r>
+      <w:proofErr w:type="spellEnd"/>
+      <w:r>
+        <w:rPr>
+          <w:rFonts w:ascii="Times New Roman" w:hAnsi="Times New Roman" w:cs="Times New Roman"/>
+          <w:sz w:val="24"/>
+          <w:szCs w:val="24"/>
+        </w:rPr>
+        <w:t xml:space="preserve"> </w:t>
+      </w:r>
+    </w:p>
+    <w:p>
+      <w:pPr>
+        <w:spacing w:after="0"/>
+        <w:ind w:left="720" w:firstLine="720"/>
+        <w:rPr>
+          <w:rFonts w:ascii="Times New Roman" w:hAnsi="Times New Roman" w:cs="Times New Roman"/>
+          <w:sz w:val="24"/>
+          <w:szCs w:val="24"/>
+        </w:rPr>
+      </w:pPr>
+      <w:proofErr w:type="spellStart"/>
+      <w:proofErr w:type="gramStart"/>
+      <w:r>
+        <w:rPr>
+          <w:rFonts w:ascii="Times New Roman" w:hAnsi="Times New Roman" w:cs="Times New Roman"/>
+          <w:sz w:val="24"/>
+          <w:szCs w:val="24"/>
+        </w:rPr>
+        <w:t>dislay</w:t>
+      </w:r>
+      <w:proofErr w:type="spellEnd"/>
+      <w:r>
+        <w:rPr>
+          <w:rFonts w:ascii="Times New Roman" w:hAnsi="Times New Roman" w:cs="Times New Roman"/>
+          <w:sz w:val="24"/>
+          <w:szCs w:val="24"/>
+        </w:rPr>
+        <w:t>()</w:t>
+      </w:r>
+      <w:proofErr w:type="gramEnd"/>
+      <w:r>
+        <w:rPr>
+          <w:rFonts w:ascii="Times New Roman" w:hAnsi="Times New Roman" w:cs="Times New Roman"/>
+          <w:sz w:val="24"/>
+          <w:szCs w:val="24"/>
+        </w:rPr>
+        <w:t xml:space="preserve"> </w:t>
+      </w:r>
+    </w:p>
+    <w:p>
+      <w:pPr>
+        <w:spacing w:after="0"/>
+        <w:ind w:left="720"/>
+        <w:rPr>
+          <w:rFonts w:ascii="Times New Roman" w:hAnsi="Times New Roman" w:cs="Times New Roman"/>
+          <w:sz w:val="24"/>
+          <w:szCs w:val="24"/>
+        </w:rPr>
+      </w:pPr>
+      <w:r>
+        <w:rPr>
+          <w:rFonts w:ascii="Times New Roman" w:hAnsi="Times New Roman" w:cs="Times New Roman"/>
+          <w:sz w:val="24"/>
+          <w:szCs w:val="24"/>
+        </w:rPr>
+        <w:t>}</w:t>
+      </w:r>
+    </w:p>
+    <w:p>
+      <w:pPr>
+        <w:spacing w:after="0"/>
+        <w:ind w:left="720"/>
+        <w:rPr>
+          <w:rFonts w:ascii="Times New Roman" w:hAnsi="Times New Roman" w:cs="Times New Roman"/>
+          <w:sz w:val="24"/>
+          <w:szCs w:val="24"/>
+        </w:rPr>
+      </w:pPr>
+    </w:p>
+    <w:p>
+      <w:pPr>
+        <w:spacing w:after="0"/>
+        <w:ind w:left="720"/>
+        <w:rPr>
+          <w:rFonts w:ascii="Times New Roman" w:hAnsi="Times New Roman" w:cs="Times New Roman"/>
+          <w:sz w:val="24"/>
+          <w:szCs w:val="24"/>
+        </w:rPr>
+      </w:pPr>
+      <w:proofErr w:type="gramStart"/>
+      <w:r>
+        <w:rPr>
+          <w:rFonts w:ascii="Times New Roman" w:hAnsi="Times New Roman" w:cs="Times New Roman"/>
+          <w:sz w:val="24"/>
+          <w:szCs w:val="24"/>
+        </w:rPr>
+        <w:t>class</w:t>
+      </w:r>
+      <w:proofErr w:type="gramEnd"/>
+      <w:r>
+        <w:rPr>
+          <w:rFonts w:ascii="Times New Roman" w:hAnsi="Times New Roman" w:cs="Times New Roman"/>
+          <w:sz w:val="24"/>
+          <w:szCs w:val="24"/>
+        </w:rPr>
+        <w:t xml:space="preserve"> Manager extends Employee {</w:t>
+      </w:r>
+      <w:r>
+        <w:rPr>
+          <w:rFonts w:ascii="Times New Roman" w:hAnsi="Times New Roman" w:cs="Times New Roman"/>
+          <w:sz w:val="24"/>
+          <w:szCs w:val="24"/>
+        </w:rPr>
+        <w:tab/>
+        <w:t xml:space="preserve">sub must be specific </w:t>
+      </w:r>
+    </w:p>
+    <w:p>
+      <w:pPr>
+        <w:spacing w:after="0"/>
+        <w:ind w:left="720"/>
+        <w:rPr>
+          <w:rFonts w:ascii="Times New Roman" w:hAnsi="Times New Roman" w:cs="Times New Roman"/>
+          <w:sz w:val="24"/>
+          <w:szCs w:val="24"/>
+        </w:rPr>
+      </w:pPr>
+      <w:r>
+        <w:rPr>
+          <w:rFonts w:ascii="Times New Roman" w:hAnsi="Times New Roman" w:cs="Times New Roman"/>
+          <w:sz w:val="24"/>
+          <w:szCs w:val="24"/>
+        </w:rPr>
+        <w:tab/>
+      </w:r>
+      <w:proofErr w:type="spellStart"/>
+      <w:proofErr w:type="gramStart"/>
+      <w:r>
+        <w:rPr>
+          <w:rFonts w:ascii="Times New Roman" w:hAnsi="Times New Roman" w:cs="Times New Roman"/>
+          <w:sz w:val="24"/>
+          <w:szCs w:val="24"/>
+        </w:rPr>
+        <w:t>numberOfEmp</w:t>
+      </w:r>
+      <w:proofErr w:type="spellEnd"/>
+      <w:r>
+        <w:rPr>
+          <w:rFonts w:ascii="Times New Roman" w:hAnsi="Times New Roman" w:cs="Times New Roman"/>
+          <w:sz w:val="24"/>
+          <w:szCs w:val="24"/>
+        </w:rPr>
+        <w:t xml:space="preserve">  :</w:t>
+      </w:r>
+      <w:proofErr w:type="gramEnd"/>
+      <w:r>
+        <w:rPr>
+          <w:rFonts w:ascii="Times New Roman" w:hAnsi="Times New Roman" w:cs="Times New Roman"/>
+          <w:sz w:val="24"/>
+          <w:szCs w:val="24"/>
+        </w:rPr>
+        <w:t xml:space="preserve"> numbers </w:t>
+      </w:r>
+    </w:p>
+    <w:p>
+      <w:pPr>
+        <w:spacing w:after="0"/>
+        <w:ind w:left="720"/>
+        <w:rPr>
+          <w:rFonts w:ascii="Times New Roman" w:hAnsi="Times New Roman" w:cs="Times New Roman"/>
+          <w:sz w:val="24"/>
+          <w:szCs w:val="24"/>
+        </w:rPr>
+      </w:pPr>
+      <w:r>
+        <w:rPr>
+          <w:rFonts w:ascii="Times New Roman" w:hAnsi="Times New Roman" w:cs="Times New Roman"/>
+          <w:sz w:val="24"/>
+          <w:szCs w:val="24"/>
+        </w:rPr>
+        <w:tab/>
+      </w:r>
+      <w:proofErr w:type="spellStart"/>
+      <w:proofErr w:type="gramStart"/>
+      <w:r>
+        <w:rPr>
+          <w:rFonts w:ascii="Times New Roman" w:hAnsi="Times New Roman" w:cs="Times New Roman"/>
+          <w:sz w:val="24"/>
+          <w:szCs w:val="24"/>
+        </w:rPr>
+        <w:t>readMgr</w:t>
+      </w:r>
+      <w:proofErr w:type="spellEnd"/>
+      <w:r>
+        <w:rPr>
+          <w:rFonts w:ascii="Times New Roman" w:hAnsi="Times New Roman" w:cs="Times New Roman"/>
+          <w:sz w:val="24"/>
+          <w:szCs w:val="24"/>
+        </w:rPr>
+        <w:t>(</w:t>
+      </w:r>
+      <w:proofErr w:type="gramEnd"/>
+      <w:r>
+        <w:rPr>
+          <w:rFonts w:ascii="Times New Roman" w:hAnsi="Times New Roman" w:cs="Times New Roman"/>
+          <w:sz w:val="24"/>
+          <w:szCs w:val="24"/>
+        </w:rPr>
+        <w:t>)</w:t>
+      </w:r>
+      <w:r>
+        <w:rPr>
+          <w:rFonts w:ascii="Times New Roman" w:hAnsi="Times New Roman" w:cs="Times New Roman"/>
+          <w:sz w:val="24"/>
+          <w:szCs w:val="24"/>
+        </w:rPr>
+        <w:tab/>
+      </w:r>
+      <w:r>
+        <w:rPr>
+          <w:rFonts w:ascii="Times New Roman" w:hAnsi="Times New Roman" w:cs="Times New Roman"/>
+          <w:sz w:val="24"/>
+          <w:szCs w:val="24"/>
+        </w:rPr>
+        <w:tab/>
+      </w:r>
+      <w:proofErr w:type="spellStart"/>
+      <w:r>
+        <w:rPr>
+          <w:rFonts w:ascii="Times New Roman" w:hAnsi="Times New Roman" w:cs="Times New Roman"/>
+          <w:sz w:val="24"/>
+          <w:szCs w:val="24"/>
+        </w:rPr>
+        <w:t>numberOfEmp</w:t>
+      </w:r>
+      <w:proofErr w:type="spellEnd"/>
+    </w:p>
+    <w:p>
+      <w:pPr>
+        <w:spacing w:after="0"/>
+        <w:ind w:left="720"/>
+        <w:rPr>
+          <w:rFonts w:ascii="Times New Roman" w:hAnsi="Times New Roman" w:cs="Times New Roman"/>
+          <w:sz w:val="24"/>
+          <w:szCs w:val="24"/>
+        </w:rPr>
+      </w:pPr>
+      <w:r>
+        <w:rPr>
+          <w:rFonts w:ascii="Times New Roman" w:hAnsi="Times New Roman" w:cs="Times New Roman"/>
+          <w:sz w:val="24"/>
+          <w:szCs w:val="24"/>
+        </w:rPr>
+        <w:tab/>
+      </w:r>
+      <w:r>
+        <w:rPr>
+          <w:rFonts w:ascii="Times New Roman" w:hAnsi="Times New Roman" w:cs="Times New Roman"/>
+          <w:sz w:val="24"/>
+          <w:szCs w:val="24"/>
+        </w:rPr>
+        <w:tab/>
+      </w:r>
+      <w:r>
+        <w:rPr>
+          <w:rFonts w:ascii="Times New Roman" w:hAnsi="Times New Roman" w:cs="Times New Roman"/>
+          <w:sz w:val="24"/>
+          <w:szCs w:val="24"/>
+        </w:rPr>
+        <w:tab/>
+      </w:r>
+      <w:proofErr w:type="spellStart"/>
+      <w:proofErr w:type="gramStart"/>
+      <w:r>
+        <w:rPr>
+          <w:rFonts w:ascii="Times New Roman" w:hAnsi="Times New Roman" w:cs="Times New Roman"/>
+          <w:sz w:val="24"/>
+          <w:szCs w:val="24"/>
+          <w:highlight w:val="yellow"/>
+        </w:rPr>
+        <w:t>add.readAdd</w:t>
+      </w:r>
+      <w:proofErr w:type="spellEnd"/>
+      <w:r>
+        <w:rPr>
+          <w:rFonts w:ascii="Times New Roman" w:hAnsi="Times New Roman" w:cs="Times New Roman"/>
+          <w:sz w:val="24"/>
+          <w:szCs w:val="24"/>
+          <w:highlight w:val="yellow"/>
+        </w:rPr>
+        <w:t>(</w:t>
+      </w:r>
+      <w:proofErr w:type="gramEnd"/>
+      <w:r>
+        <w:rPr>
+          <w:rFonts w:ascii="Times New Roman" w:hAnsi="Times New Roman" w:cs="Times New Roman"/>
+          <w:sz w:val="24"/>
+          <w:szCs w:val="24"/>
+          <w:highlight w:val="yellow"/>
+        </w:rPr>
+        <w:t>);</w:t>
+      </w:r>
+    </w:p>
+    <w:p>
+      <w:pPr>
+        <w:spacing w:after="0"/>
+        <w:ind w:left="720"/>
+        <w:rPr>
+          <w:rFonts w:ascii="Times New Roman" w:hAnsi="Times New Roman" w:cs="Times New Roman"/>
+          <w:sz w:val="24"/>
+          <w:szCs w:val="24"/>
+        </w:rPr>
+      </w:pPr>
+      <w:r>
+        <w:rPr>
+          <w:rFonts w:ascii="Times New Roman" w:hAnsi="Times New Roman" w:cs="Times New Roman"/>
+          <w:sz w:val="24"/>
+          <w:szCs w:val="24"/>
+        </w:rPr>
+        <w:tab/>
+      </w:r>
+      <w:proofErr w:type="spellStart"/>
+      <w:proofErr w:type="gramStart"/>
+      <w:r>
+        <w:rPr>
+          <w:rFonts w:ascii="Times New Roman" w:hAnsi="Times New Roman" w:cs="Times New Roman"/>
+          <w:sz w:val="24"/>
+          <w:szCs w:val="24"/>
+        </w:rPr>
+        <w:t>disMgr</w:t>
+      </w:r>
+      <w:proofErr w:type="spellEnd"/>
+      <w:r>
+        <w:rPr>
+          <w:rFonts w:ascii="Times New Roman" w:hAnsi="Times New Roman" w:cs="Times New Roman"/>
+          <w:sz w:val="24"/>
+          <w:szCs w:val="24"/>
+        </w:rPr>
+        <w:t>(</w:t>
+      </w:r>
+      <w:proofErr w:type="gramEnd"/>
+      <w:r>
+        <w:rPr>
+          <w:rFonts w:ascii="Times New Roman" w:hAnsi="Times New Roman" w:cs="Times New Roman"/>
+          <w:sz w:val="24"/>
+          <w:szCs w:val="24"/>
+        </w:rPr>
+        <w:t>);</w:t>
+      </w:r>
+    </w:p>
+    <w:p>
+      <w:pPr>
+        <w:spacing w:after="0"/>
+        <w:ind w:left="720"/>
+        <w:rPr>
+          <w:rFonts w:ascii="Times New Roman" w:hAnsi="Times New Roman" w:cs="Times New Roman"/>
+          <w:sz w:val="24"/>
+          <w:szCs w:val="24"/>
+        </w:rPr>
+      </w:pPr>
+      <w:r>
+        <w:rPr>
+          <w:rFonts w:ascii="Times New Roman" w:hAnsi="Times New Roman" w:cs="Times New Roman"/>
+          <w:sz w:val="24"/>
+          <w:szCs w:val="24"/>
+        </w:rPr>
+        <w:tab/>
+      </w:r>
+      <w:r>
+        <w:rPr>
+          <w:rFonts w:ascii="Times New Roman" w:hAnsi="Times New Roman" w:cs="Times New Roman"/>
+          <w:sz w:val="24"/>
+          <w:szCs w:val="24"/>
+        </w:rPr>
+        <w:tab/>
+      </w:r>
+      <w:r>
+        <w:rPr>
+          <w:rFonts w:ascii="Times New Roman" w:hAnsi="Times New Roman" w:cs="Times New Roman"/>
+          <w:sz w:val="24"/>
+          <w:szCs w:val="24"/>
+        </w:rPr>
+        <w:tab/>
+      </w:r>
+      <w:proofErr w:type="spellStart"/>
+      <w:proofErr w:type="gramStart"/>
+      <w:r>
+        <w:rPr>
+          <w:rFonts w:ascii="Times New Roman" w:hAnsi="Times New Roman" w:cs="Times New Roman"/>
+          <w:sz w:val="24"/>
+          <w:szCs w:val="24"/>
+        </w:rPr>
+        <w:t>numberOfEmp</w:t>
+      </w:r>
+      <w:proofErr w:type="spellEnd"/>
+      <w:proofErr w:type="gramEnd"/>
+    </w:p>
+    <w:p>
+      <w:pPr>
+        <w:spacing w:after="0"/>
+        <w:ind w:left="720"/>
+        <w:rPr>
+          <w:rFonts w:ascii="Times New Roman" w:hAnsi="Times New Roman" w:cs="Times New Roman"/>
+          <w:sz w:val="24"/>
+          <w:szCs w:val="24"/>
+        </w:rPr>
+      </w:pPr>
+      <w:r>
+        <w:rPr>
+          <w:rFonts w:ascii="Times New Roman" w:hAnsi="Times New Roman" w:cs="Times New Roman"/>
+          <w:sz w:val="24"/>
+          <w:szCs w:val="24"/>
+        </w:rPr>
+        <w:tab/>
+      </w:r>
+      <w:r>
+        <w:rPr>
+          <w:rFonts w:ascii="Times New Roman" w:hAnsi="Times New Roman" w:cs="Times New Roman"/>
+          <w:sz w:val="24"/>
+          <w:szCs w:val="24"/>
+        </w:rPr>
+        <w:tab/>
+      </w:r>
+      <w:r>
+        <w:rPr>
+          <w:rFonts w:ascii="Times New Roman" w:hAnsi="Times New Roman" w:cs="Times New Roman"/>
+          <w:sz w:val="24"/>
+          <w:szCs w:val="24"/>
+        </w:rPr>
+        <w:tab/>
+      </w:r>
+      <w:r>
+        <w:rPr>
+          <w:rFonts w:ascii="Times New Roman" w:hAnsi="Times New Roman" w:cs="Times New Roman"/>
+          <w:sz w:val="24"/>
+          <w:szCs w:val="24"/>
+        </w:rPr>
+        <w:tab/>
+      </w:r>
+      <w:proofErr w:type="spellStart"/>
+      <w:proofErr w:type="gramStart"/>
+      <w:r>
+        <w:rPr>
+          <w:rFonts w:ascii="Times New Roman" w:hAnsi="Times New Roman" w:cs="Times New Roman"/>
+          <w:sz w:val="24"/>
+          <w:szCs w:val="24"/>
+        </w:rPr>
+        <w:t>add.disAdd</w:t>
+      </w:r>
+      <w:proofErr w:type="spellEnd"/>
+      <w:r>
+        <w:rPr>
+          <w:rFonts w:ascii="Times New Roman" w:hAnsi="Times New Roman" w:cs="Times New Roman"/>
+          <w:sz w:val="24"/>
+          <w:szCs w:val="24"/>
+        </w:rPr>
+        <w:t>(</w:t>
+      </w:r>
+      <w:proofErr w:type="gramEnd"/>
+      <w:r>
+        <w:rPr>
+          <w:rFonts w:ascii="Times New Roman" w:hAnsi="Times New Roman" w:cs="Times New Roman"/>
+          <w:sz w:val="24"/>
+          <w:szCs w:val="24"/>
+        </w:rPr>
+        <w:t>);</w:t>
+      </w:r>
+    </w:p>
+    <w:p>
+      <w:pPr>
+        <w:spacing w:after="0"/>
+        <w:ind w:left="720"/>
+        <w:rPr>
+          <w:rFonts w:ascii="Times New Roman" w:hAnsi="Times New Roman" w:cs="Times New Roman"/>
+          <w:sz w:val="24"/>
+          <w:szCs w:val="24"/>
+        </w:rPr>
+      </w:pPr>
+      <w:r>
+        <w:rPr>
+          <w:rFonts w:ascii="Times New Roman" w:hAnsi="Times New Roman" w:cs="Times New Roman"/>
+          <w:sz w:val="24"/>
+          <w:szCs w:val="24"/>
+        </w:rPr>
+        <w:t>}</w:t>
+      </w:r>
+    </w:p>
+    <w:p>
+      <w:pPr>
+        <w:spacing w:after="0"/>
+        <w:rPr>
+          <w:rFonts w:ascii="Times New Roman" w:hAnsi="Times New Roman" w:cs="Times New Roman"/>
+          <w:sz w:val="24"/>
+          <w:szCs w:val="24"/>
+        </w:rPr>
+      </w:pPr>
+      <w:r>
+        <w:rPr>
+          <w:rFonts w:ascii="Times New Roman" w:hAnsi="Times New Roman" w:cs="Times New Roman"/>
+          <w:b/>
+          <w:sz w:val="24"/>
+          <w:szCs w:val="24"/>
+        </w:rPr>
+        <w:tab/>
+      </w:r>
+      <w:proofErr w:type="gramStart"/>
+      <w:r>
+        <w:rPr>
+          <w:rFonts w:ascii="Times New Roman" w:hAnsi="Times New Roman" w:cs="Times New Roman"/>
+          <w:sz w:val="24"/>
+          <w:szCs w:val="24"/>
+        </w:rPr>
+        <w:t>class</w:t>
+      </w:r>
+      <w:proofErr w:type="gramEnd"/>
+      <w:r>
+        <w:rPr>
+          <w:rFonts w:ascii="Times New Roman" w:hAnsi="Times New Roman" w:cs="Times New Roman"/>
+          <w:sz w:val="24"/>
+          <w:szCs w:val="24"/>
+        </w:rPr>
+        <w:t xml:space="preserve"> Programmer extends Employee{</w:t>
+      </w:r>
+      <w:r>
+        <w:rPr>
+          <w:rFonts w:ascii="Times New Roman" w:hAnsi="Times New Roman" w:cs="Times New Roman"/>
+          <w:sz w:val="24"/>
+          <w:szCs w:val="24"/>
+        </w:rPr>
+        <w:tab/>
+        <w:t xml:space="preserve">sub must be specific </w:t>
+      </w:r>
+    </w:p>
+    <w:p>
+      <w:pPr>
+        <w:spacing w:after="0"/>
+        <w:rPr>
+          <w:rFonts w:ascii="Times New Roman" w:hAnsi="Times New Roman" w:cs="Times New Roman"/>
+          <w:sz w:val="24"/>
+          <w:szCs w:val="24"/>
+        </w:rPr>
+      </w:pPr>
+      <w:r>
+        <w:rPr>
+          <w:rFonts w:ascii="Times New Roman" w:hAnsi="Times New Roman" w:cs="Times New Roman"/>
+          <w:sz w:val="24"/>
+          <w:szCs w:val="24"/>
+        </w:rPr>
+        <w:tab/>
+      </w:r>
+      <w:r>
+        <w:rPr>
+          <w:rFonts w:ascii="Times New Roman" w:hAnsi="Times New Roman" w:cs="Times New Roman"/>
+          <w:sz w:val="24"/>
+          <w:szCs w:val="24"/>
+        </w:rPr>
+        <w:tab/>
+      </w:r>
+      <w:proofErr w:type="spellStart"/>
+      <w:proofErr w:type="gramStart"/>
+      <w:r>
+        <w:rPr>
+          <w:rFonts w:ascii="Times New Roman" w:hAnsi="Times New Roman" w:cs="Times New Roman"/>
+          <w:sz w:val="24"/>
+          <w:szCs w:val="24"/>
+        </w:rPr>
+        <w:t>projectName</w:t>
+      </w:r>
+      <w:proofErr w:type="spellEnd"/>
+      <w:proofErr w:type="gramEnd"/>
+      <w:r>
+        <w:rPr>
+          <w:rFonts w:ascii="Times New Roman" w:hAnsi="Times New Roman" w:cs="Times New Roman"/>
+          <w:sz w:val="24"/>
+          <w:szCs w:val="24"/>
+        </w:rPr>
+        <w:t>:</w:t>
+      </w:r>
+      <w:r>
+        <w:rPr>
+          <w:rFonts w:ascii="Times New Roman" w:hAnsi="Times New Roman" w:cs="Times New Roman"/>
+          <w:sz w:val="24"/>
+          <w:szCs w:val="24"/>
+        </w:rPr>
+        <w:tab/>
+        <w:t xml:space="preserve">string </w:t>
+      </w:r>
+    </w:p>
+    <w:p>
+      <w:pPr>
+        <w:spacing w:after="0"/>
+        <w:rPr>
+          <w:rFonts w:ascii="Times New Roman" w:hAnsi="Times New Roman" w:cs="Times New Roman"/>
+          <w:sz w:val="24"/>
+          <w:szCs w:val="24"/>
+        </w:rPr>
+      </w:pPr>
+      <w:r>
+        <w:rPr>
+          <w:rFonts w:ascii="Times New Roman" w:hAnsi="Times New Roman" w:cs="Times New Roman"/>
+          <w:sz w:val="24"/>
+          <w:szCs w:val="24"/>
+        </w:rPr>
+        <w:tab/>
+      </w:r>
+      <w:r>
+        <w:rPr>
+          <w:rFonts w:ascii="Times New Roman" w:hAnsi="Times New Roman" w:cs="Times New Roman"/>
+          <w:sz w:val="24"/>
+          <w:szCs w:val="24"/>
+        </w:rPr>
+        <w:tab/>
+      </w:r>
+      <w:proofErr w:type="spellStart"/>
+      <w:proofErr w:type="gramStart"/>
+      <w:r>
+        <w:rPr>
+          <w:rFonts w:ascii="Times New Roman" w:hAnsi="Times New Roman" w:cs="Times New Roman"/>
+          <w:sz w:val="24"/>
+          <w:szCs w:val="24"/>
+        </w:rPr>
+        <w:t>readPrg</w:t>
+      </w:r>
+      <w:proofErr w:type="spellEnd"/>
+      <w:r>
+        <w:rPr>
+          <w:rFonts w:ascii="Times New Roman" w:hAnsi="Times New Roman" w:cs="Times New Roman"/>
+          <w:sz w:val="24"/>
+          <w:szCs w:val="24"/>
+        </w:rPr>
+        <w:t>()</w:t>
+      </w:r>
+      <w:proofErr w:type="gramEnd"/>
+    </w:p>
+    <w:p>
+      <w:pPr>
+        <w:spacing w:after="0"/>
+        <w:rPr>
+          <w:rFonts w:ascii="Times New Roman" w:hAnsi="Times New Roman" w:cs="Times New Roman"/>
+          <w:sz w:val="24"/>
+          <w:szCs w:val="24"/>
+        </w:rPr>
+      </w:pPr>
+      <w:r>
+        <w:rPr>
+          <w:rFonts w:ascii="Times New Roman" w:hAnsi="Times New Roman" w:cs="Times New Roman"/>
+          <w:sz w:val="24"/>
+          <w:szCs w:val="24"/>
+        </w:rPr>
+        <w:tab/>
+      </w:r>
+      <w:r>
+        <w:rPr>
+          <w:rFonts w:ascii="Times New Roman" w:hAnsi="Times New Roman" w:cs="Times New Roman"/>
+          <w:sz w:val="24"/>
+          <w:szCs w:val="24"/>
+        </w:rPr>
+        <w:tab/>
+      </w:r>
+      <w:r>
+        <w:rPr>
+          <w:rFonts w:ascii="Times New Roman" w:hAnsi="Times New Roman" w:cs="Times New Roman"/>
+          <w:sz w:val="24"/>
+          <w:szCs w:val="24"/>
+        </w:rPr>
+        <w:tab/>
+      </w:r>
+      <w:r>
+        <w:rPr>
+          <w:rFonts w:ascii="Times New Roman" w:hAnsi="Times New Roman" w:cs="Times New Roman"/>
+          <w:sz w:val="24"/>
+          <w:szCs w:val="24"/>
+        </w:rPr>
+        <w:tab/>
+      </w:r>
+      <w:proofErr w:type="spellStart"/>
+      <w:proofErr w:type="gramStart"/>
+      <w:r>
+        <w:rPr>
+          <w:rFonts w:ascii="Times New Roman" w:hAnsi="Times New Roman" w:cs="Times New Roman"/>
+          <w:sz w:val="24"/>
+          <w:szCs w:val="24"/>
+        </w:rPr>
+        <w:t>projectName</w:t>
+      </w:r>
+      <w:proofErr w:type="spellEnd"/>
+      <w:proofErr w:type="gramEnd"/>
+    </w:p>
+    <w:p>
+      <w:pPr>
+        <w:spacing w:after="0"/>
+        <w:rPr>
+          <w:rFonts w:ascii="Times New Roman" w:hAnsi="Times New Roman" w:cs="Times New Roman"/>
+          <w:sz w:val="24"/>
+          <w:szCs w:val="24"/>
+        </w:rPr>
+      </w:pPr>
+      <w:r>
+        <w:rPr>
+          <w:rFonts w:ascii="Times New Roman" w:hAnsi="Times New Roman" w:cs="Times New Roman"/>
+          <w:sz w:val="24"/>
+          <w:szCs w:val="24"/>
+        </w:rPr>
+        <w:tab/>
+      </w:r>
+      <w:r>
+        <w:rPr>
+          <w:rFonts w:ascii="Times New Roman" w:hAnsi="Times New Roman" w:cs="Times New Roman"/>
+          <w:sz w:val="24"/>
+          <w:szCs w:val="24"/>
+        </w:rPr>
+        <w:tab/>
+      </w:r>
+      <w:r>
+        <w:rPr>
+          <w:rFonts w:ascii="Times New Roman" w:hAnsi="Times New Roman" w:cs="Times New Roman"/>
+          <w:sz w:val="24"/>
+          <w:szCs w:val="24"/>
+        </w:rPr>
+        <w:tab/>
+      </w:r>
+      <w:r>
+        <w:rPr>
+          <w:rFonts w:ascii="Times New Roman" w:hAnsi="Times New Roman" w:cs="Times New Roman"/>
+          <w:sz w:val="24"/>
+          <w:szCs w:val="24"/>
+        </w:rPr>
+        <w:tab/>
+      </w:r>
+      <w:proofErr w:type="spellStart"/>
+      <w:proofErr w:type="gramStart"/>
+      <w:r>
+        <w:rPr>
+          <w:rFonts w:ascii="Times New Roman" w:hAnsi="Times New Roman" w:cs="Times New Roman"/>
+          <w:sz w:val="24"/>
+          <w:szCs w:val="24"/>
+        </w:rPr>
+        <w:t>add.readAdd</w:t>
+      </w:r>
+      <w:proofErr w:type="spellEnd"/>
+      <w:r>
+        <w:rPr>
+          <w:rFonts w:ascii="Times New Roman" w:hAnsi="Times New Roman" w:cs="Times New Roman"/>
+          <w:sz w:val="24"/>
+          <w:szCs w:val="24"/>
+        </w:rPr>
+        <w:t>(</w:t>
+      </w:r>
+      <w:proofErr w:type="gramEnd"/>
+      <w:r>
+        <w:rPr>
+          <w:rFonts w:ascii="Times New Roman" w:hAnsi="Times New Roman" w:cs="Times New Roman"/>
+          <w:sz w:val="24"/>
+          <w:szCs w:val="24"/>
+        </w:rPr>
+        <w:t>);</w:t>
+      </w:r>
+    </w:p>
+    <w:p>
+      <w:pPr>
+        <w:spacing w:after="0"/>
+        <w:rPr>
+          <w:rFonts w:ascii="Times New Roman" w:hAnsi="Times New Roman" w:cs="Times New Roman"/>
+          <w:sz w:val="24"/>
+          <w:szCs w:val="24"/>
+        </w:rPr>
+      </w:pPr>
+      <w:r>
+        <w:rPr>
+          <w:rFonts w:ascii="Times New Roman" w:hAnsi="Times New Roman" w:cs="Times New Roman"/>
+          <w:sz w:val="24"/>
+          <w:szCs w:val="24"/>
+        </w:rPr>
+        <w:tab/>
+      </w:r>
+      <w:r>
+        <w:rPr>
+          <w:rFonts w:ascii="Times New Roman" w:hAnsi="Times New Roman" w:cs="Times New Roman"/>
+          <w:sz w:val="24"/>
+          <w:szCs w:val="24"/>
+        </w:rPr>
+        <w:tab/>
+      </w:r>
+      <w:proofErr w:type="spellStart"/>
+      <w:proofErr w:type="gramStart"/>
+      <w:r>
+        <w:rPr>
+          <w:rFonts w:ascii="Times New Roman" w:hAnsi="Times New Roman" w:cs="Times New Roman"/>
+          <w:sz w:val="24"/>
+          <w:szCs w:val="24"/>
+        </w:rPr>
+        <w:t>disPrg</w:t>
+      </w:r>
+      <w:proofErr w:type="spellEnd"/>
+      <w:r>
+        <w:rPr>
+          <w:rFonts w:ascii="Times New Roman" w:hAnsi="Times New Roman" w:cs="Times New Roman"/>
+          <w:sz w:val="24"/>
+          <w:szCs w:val="24"/>
+        </w:rPr>
+        <w:t>(</w:t>
+      </w:r>
+      <w:proofErr w:type="gramEnd"/>
+      <w:r>
+        <w:rPr>
+          <w:rFonts w:ascii="Times New Roman" w:hAnsi="Times New Roman" w:cs="Times New Roman"/>
+          <w:sz w:val="24"/>
+          <w:szCs w:val="24"/>
+        </w:rPr>
+        <w:t>);</w:t>
+      </w:r>
+    </w:p>
+    <w:p>
+      <w:pPr>
+        <w:spacing w:after="0"/>
+        <w:ind w:firstLine="720"/>
+        <w:rPr>
+          <w:rFonts w:ascii="Times New Roman" w:hAnsi="Times New Roman" w:cs="Times New Roman"/>
+          <w:sz w:val="24"/>
+          <w:szCs w:val="24"/>
+        </w:rPr>
+      </w:pPr>
+      <w:r>
+        <w:rPr>
+          <w:rFonts w:ascii="Times New Roman" w:hAnsi="Times New Roman" w:cs="Times New Roman"/>
+          <w:sz w:val="24"/>
+          <w:szCs w:val="24"/>
+        </w:rPr>
+        <w:t>}</w:t>
+      </w:r>
+    </w:p>
+    <w:p>
+      <w:pPr>
+        <w:spacing w:after="0"/>
+        <w:rPr>
+          <w:rFonts w:ascii="Times New Roman" w:hAnsi="Times New Roman" w:cs="Times New Roman"/>
+          <w:b/>
+          <w:sz w:val="24"/>
+          <w:szCs w:val="24"/>
+        </w:rPr>
+      </w:pPr>
+      <w:r>
+        <w:rPr>
+          <w:rFonts w:ascii="Times New Roman" w:hAnsi="Times New Roman" w:cs="Times New Roman"/>
+          <w:b/>
+          <w:sz w:val="24"/>
+          <w:szCs w:val="24"/>
+        </w:rPr>
+        <w:tab/>
+      </w:r>
+    </w:p>
+    <w:p>
+      <w:pPr>
+        <w:spacing w:after="0"/>
+        <w:ind w:firstLine="720"/>
+        <w:rPr>
+          <w:rFonts w:ascii="Times New Roman" w:hAnsi="Times New Roman" w:cs="Times New Roman"/>
+          <w:sz w:val="24"/>
+          <w:szCs w:val="24"/>
+        </w:rPr>
+      </w:pPr>
+      <w:proofErr w:type="gramStart"/>
+      <w:r>
+        <w:rPr>
+          <w:rFonts w:ascii="Times New Roman" w:hAnsi="Times New Roman" w:cs="Times New Roman"/>
+          <w:sz w:val="24"/>
+          <w:szCs w:val="24"/>
+        </w:rPr>
+        <w:t>class</w:t>
+      </w:r>
+      <w:proofErr w:type="gramEnd"/>
+      <w:r>
+        <w:rPr>
+          <w:rFonts w:ascii="Times New Roman" w:hAnsi="Times New Roman" w:cs="Times New Roman"/>
+          <w:sz w:val="24"/>
+          <w:szCs w:val="24"/>
+        </w:rPr>
+        <w:t xml:space="preserve"> Address {</w:t>
+      </w:r>
+    </w:p>
+    <w:p>
+      <w:pPr>
+        <w:spacing w:after="0"/>
+        <w:rPr>
+          <w:rFonts w:ascii="Times New Roman" w:hAnsi="Times New Roman" w:cs="Times New Roman"/>
+          <w:sz w:val="24"/>
+          <w:szCs w:val="24"/>
+        </w:rPr>
+      </w:pPr>
+      <w:r>
+        <w:rPr>
+          <w:rFonts w:ascii="Times New Roman" w:hAnsi="Times New Roman" w:cs="Times New Roman"/>
+          <w:sz w:val="24"/>
+          <w:szCs w:val="24"/>
+        </w:rPr>
+        <w:tab/>
+      </w:r>
+      <w:r>
+        <w:rPr>
+          <w:rFonts w:ascii="Times New Roman" w:hAnsi="Times New Roman" w:cs="Times New Roman"/>
+          <w:sz w:val="24"/>
+          <w:szCs w:val="24"/>
+        </w:rPr>
+        <w:tab/>
+      </w:r>
+      <w:r>
+        <w:rPr>
+          <w:rFonts w:ascii="Times New Roman" w:hAnsi="Times New Roman" w:cs="Times New Roman"/>
+          <w:sz w:val="24"/>
+          <w:szCs w:val="24"/>
+        </w:rPr>
+        <w:tab/>
+      </w:r>
+      <w:proofErr w:type="gramStart"/>
+      <w:r>
+        <w:rPr>
+          <w:rFonts w:ascii="Times New Roman" w:hAnsi="Times New Roman" w:cs="Times New Roman"/>
+          <w:sz w:val="24"/>
+          <w:szCs w:val="24"/>
+        </w:rPr>
+        <w:t>city</w:t>
+      </w:r>
+      <w:proofErr w:type="gramEnd"/>
+      <w:r>
+        <w:rPr>
+          <w:rFonts w:ascii="Times New Roman" w:hAnsi="Times New Roman" w:cs="Times New Roman"/>
+          <w:sz w:val="24"/>
+          <w:szCs w:val="24"/>
+        </w:rPr>
+        <w:t xml:space="preserve">, state, </w:t>
+      </w:r>
+      <w:proofErr w:type="spellStart"/>
+      <w:r>
+        <w:rPr>
+          <w:rFonts w:ascii="Times New Roman" w:hAnsi="Times New Roman" w:cs="Times New Roman"/>
+          <w:sz w:val="24"/>
+          <w:szCs w:val="24"/>
+        </w:rPr>
+        <w:t>pinCode</w:t>
+      </w:r>
+      <w:proofErr w:type="spellEnd"/>
+      <w:r>
+        <w:rPr>
+          <w:rFonts w:ascii="Times New Roman" w:hAnsi="Times New Roman" w:cs="Times New Roman"/>
+          <w:sz w:val="24"/>
+          <w:szCs w:val="24"/>
+        </w:rPr>
+        <w:t xml:space="preserve"> </w:t>
+      </w:r>
+    </w:p>
+    <w:p>
+      <w:pPr>
+        <w:spacing w:after="0"/>
+        <w:rPr>
+          <w:rFonts w:ascii="Times New Roman" w:hAnsi="Times New Roman" w:cs="Times New Roman"/>
+          <w:sz w:val="24"/>
+          <w:szCs w:val="24"/>
+        </w:rPr>
+      </w:pPr>
+      <w:r>
+        <w:rPr>
+          <w:rFonts w:ascii="Times New Roman" w:hAnsi="Times New Roman" w:cs="Times New Roman"/>
+          <w:sz w:val="24"/>
+          <w:szCs w:val="24"/>
+        </w:rPr>
+        <w:tab/>
+      </w:r>
+      <w:r>
+        <w:rPr>
+          <w:rFonts w:ascii="Times New Roman" w:hAnsi="Times New Roman" w:cs="Times New Roman"/>
+          <w:sz w:val="24"/>
+          <w:szCs w:val="24"/>
+        </w:rPr>
+        <w:tab/>
+      </w:r>
+      <w:r>
+        <w:rPr>
+          <w:rFonts w:ascii="Times New Roman" w:hAnsi="Times New Roman" w:cs="Times New Roman"/>
+          <w:sz w:val="24"/>
+          <w:szCs w:val="24"/>
+        </w:rPr>
+        <w:tab/>
+        <w:t xml:space="preserve">Scanner </w:t>
+      </w:r>
+      <w:proofErr w:type="spellStart"/>
+      <w:r>
+        <w:rPr>
+          <w:rFonts w:ascii="Times New Roman" w:hAnsi="Times New Roman" w:cs="Times New Roman"/>
+          <w:sz w:val="24"/>
+          <w:szCs w:val="24"/>
+        </w:rPr>
+        <w:t>obj</w:t>
+      </w:r>
+      <w:proofErr w:type="spellEnd"/>
+      <w:r>
+        <w:rPr>
+          <w:rFonts w:ascii="Times New Roman" w:hAnsi="Times New Roman" w:cs="Times New Roman"/>
+          <w:sz w:val="24"/>
+          <w:szCs w:val="24"/>
+        </w:rPr>
+        <w:t xml:space="preserve"> = new </w:t>
+      </w:r>
+      <w:proofErr w:type="gramStart"/>
+      <w:r>
+        <w:rPr>
+          <w:rFonts w:ascii="Times New Roman" w:hAnsi="Times New Roman" w:cs="Times New Roman"/>
+          <w:sz w:val="24"/>
+          <w:szCs w:val="24"/>
+        </w:rPr>
+        <w:t>Scanner(</w:t>
+      </w:r>
+      <w:proofErr w:type="gramEnd"/>
+      <w:r>
+        <w:rPr>
+          <w:rFonts w:ascii="Times New Roman" w:hAnsi="Times New Roman" w:cs="Times New Roman"/>
+          <w:sz w:val="24"/>
+          <w:szCs w:val="24"/>
+        </w:rPr>
+        <w:t>);</w:t>
+      </w:r>
+    </w:p>
+    <w:p>
+      <w:pPr>
+        <w:spacing w:after="0"/>
+        <w:rPr>
+          <w:rFonts w:ascii="Times New Roman" w:hAnsi="Times New Roman" w:cs="Times New Roman"/>
+          <w:sz w:val="24"/>
+          <w:szCs w:val="24"/>
+        </w:rPr>
+      </w:pPr>
+      <w:r>
+        <w:rPr>
+          <w:rFonts w:ascii="Times New Roman" w:hAnsi="Times New Roman" w:cs="Times New Roman"/>
+          <w:sz w:val="24"/>
+          <w:szCs w:val="24"/>
+        </w:rPr>
+        <w:tab/>
+      </w:r>
+      <w:r>
+        <w:rPr>
+          <w:rFonts w:ascii="Times New Roman" w:hAnsi="Times New Roman" w:cs="Times New Roman"/>
+          <w:sz w:val="24"/>
+          <w:szCs w:val="24"/>
+        </w:rPr>
+        <w:tab/>
+      </w:r>
+      <w:r>
+        <w:rPr>
+          <w:rFonts w:ascii="Times New Roman" w:hAnsi="Times New Roman" w:cs="Times New Roman"/>
+          <w:sz w:val="24"/>
+          <w:szCs w:val="24"/>
+        </w:rPr>
+        <w:tab/>
+      </w:r>
+      <w:proofErr w:type="spellStart"/>
+      <w:proofErr w:type="gramStart"/>
+      <w:r>
+        <w:rPr>
+          <w:rFonts w:ascii="Times New Roman" w:hAnsi="Times New Roman" w:cs="Times New Roman"/>
+          <w:sz w:val="24"/>
+          <w:szCs w:val="24"/>
+        </w:rPr>
+        <w:t>readAdd</w:t>
+      </w:r>
+      <w:proofErr w:type="spellEnd"/>
+      <w:r>
+        <w:rPr>
+          <w:rFonts w:ascii="Times New Roman" w:hAnsi="Times New Roman" w:cs="Times New Roman"/>
+          <w:sz w:val="24"/>
+          <w:szCs w:val="24"/>
+        </w:rPr>
+        <w:t>()</w:t>
+      </w:r>
+      <w:proofErr w:type="gramEnd"/>
+    </w:p>
+    <w:p>
+      <w:pPr>
+        <w:spacing w:after="0"/>
+        <w:rPr>
+          <w:rFonts w:ascii="Times New Roman" w:hAnsi="Times New Roman" w:cs="Times New Roman"/>
+          <w:sz w:val="24"/>
+          <w:szCs w:val="24"/>
+        </w:rPr>
+      </w:pPr>
+      <w:r>
+        <w:rPr>
+          <w:rFonts w:ascii="Times New Roman" w:hAnsi="Times New Roman" w:cs="Times New Roman"/>
+          <w:sz w:val="24"/>
+          <w:szCs w:val="24"/>
+        </w:rPr>
+        <w:tab/>
+      </w:r>
+      <w:r>
+        <w:rPr>
+          <w:rFonts w:ascii="Times New Roman" w:hAnsi="Times New Roman" w:cs="Times New Roman"/>
+          <w:sz w:val="24"/>
+          <w:szCs w:val="24"/>
+        </w:rPr>
+        <w:tab/>
+      </w:r>
+      <w:r>
+        <w:rPr>
+          <w:rFonts w:ascii="Times New Roman" w:hAnsi="Times New Roman" w:cs="Times New Roman"/>
+          <w:sz w:val="24"/>
+          <w:szCs w:val="24"/>
+        </w:rPr>
+        <w:tab/>
+      </w:r>
+      <w:r>
+        <w:rPr>
+          <w:rFonts w:ascii="Times New Roman" w:hAnsi="Times New Roman" w:cs="Times New Roman"/>
+          <w:sz w:val="24"/>
+          <w:szCs w:val="24"/>
+        </w:rPr>
+        <w:tab/>
+      </w:r>
+      <w:r>
+        <w:rPr>
+          <w:rFonts w:ascii="Times New Roman" w:hAnsi="Times New Roman" w:cs="Times New Roman"/>
+          <w:sz w:val="24"/>
+          <w:szCs w:val="24"/>
+        </w:rPr>
+        <w:tab/>
+      </w:r>
+      <w:proofErr w:type="gramStart"/>
+      <w:r>
+        <w:rPr>
+          <w:rFonts w:ascii="Times New Roman" w:hAnsi="Times New Roman" w:cs="Times New Roman"/>
+          <w:sz w:val="24"/>
+          <w:szCs w:val="24"/>
+        </w:rPr>
+        <w:t>read</w:t>
+      </w:r>
+      <w:proofErr w:type="gramEnd"/>
+      <w:r>
+        <w:rPr>
+          <w:rFonts w:ascii="Times New Roman" w:hAnsi="Times New Roman" w:cs="Times New Roman"/>
+          <w:sz w:val="24"/>
+          <w:szCs w:val="24"/>
+        </w:rPr>
+        <w:t xml:space="preserve"> </w:t>
+      </w:r>
+      <w:proofErr w:type="spellStart"/>
+      <w:r>
+        <w:rPr>
+          <w:rFonts w:ascii="Times New Roman" w:hAnsi="Times New Roman" w:cs="Times New Roman"/>
+          <w:sz w:val="24"/>
+          <w:szCs w:val="24"/>
+        </w:rPr>
+        <w:t>city,state</w:t>
+      </w:r>
+      <w:proofErr w:type="spellEnd"/>
+      <w:r>
+        <w:rPr>
+          <w:rFonts w:ascii="Times New Roman" w:hAnsi="Times New Roman" w:cs="Times New Roman"/>
+          <w:sz w:val="24"/>
+          <w:szCs w:val="24"/>
+        </w:rPr>
+        <w:t xml:space="preserve"> and </w:t>
+      </w:r>
+      <w:proofErr w:type="spellStart"/>
+      <w:r>
+        <w:rPr>
+          <w:rFonts w:ascii="Times New Roman" w:hAnsi="Times New Roman" w:cs="Times New Roman"/>
+          <w:sz w:val="24"/>
+          <w:szCs w:val="24"/>
+        </w:rPr>
+        <w:t>pincode</w:t>
+      </w:r>
+      <w:proofErr w:type="spellEnd"/>
+      <w:r>
+        <w:rPr>
+          <w:rFonts w:ascii="Times New Roman" w:hAnsi="Times New Roman" w:cs="Times New Roman"/>
+          <w:sz w:val="24"/>
+          <w:szCs w:val="24"/>
+        </w:rPr>
+        <w:t xml:space="preserve"> </w:t>
+      </w:r>
+    </w:p>
+    <w:p>
+      <w:pPr>
+        <w:spacing w:after="0"/>
+        <w:rPr>
+          <w:rFonts w:ascii="Times New Roman" w:hAnsi="Times New Roman" w:cs="Times New Roman"/>
+          <w:sz w:val="24"/>
+          <w:szCs w:val="24"/>
+        </w:rPr>
+      </w:pPr>
+      <w:r>
+        <w:rPr>
+          <w:rFonts w:ascii="Times New Roman" w:hAnsi="Times New Roman" w:cs="Times New Roman"/>
+          <w:sz w:val="24"/>
+          <w:szCs w:val="24"/>
+        </w:rPr>
+        <w:tab/>
+      </w:r>
+      <w:r>
+        <w:rPr>
+          <w:rFonts w:ascii="Times New Roman" w:hAnsi="Times New Roman" w:cs="Times New Roman"/>
+          <w:sz w:val="24"/>
+          <w:szCs w:val="24"/>
+        </w:rPr>
+        <w:tab/>
+      </w:r>
+      <w:r>
+        <w:rPr>
+          <w:rFonts w:ascii="Times New Roman" w:hAnsi="Times New Roman" w:cs="Times New Roman"/>
+          <w:sz w:val="24"/>
+          <w:szCs w:val="24"/>
+        </w:rPr>
+        <w:tab/>
+      </w:r>
+      <w:proofErr w:type="spellStart"/>
+      <w:proofErr w:type="gramStart"/>
+      <w:r>
+        <w:rPr>
+          <w:rFonts w:ascii="Times New Roman" w:hAnsi="Times New Roman" w:cs="Times New Roman"/>
+          <w:sz w:val="24"/>
+          <w:szCs w:val="24"/>
+        </w:rPr>
+        <w:t>disAdd</w:t>
+      </w:r>
+      <w:proofErr w:type="spellEnd"/>
+      <w:r>
+        <w:rPr>
+          <w:rFonts w:ascii="Times New Roman" w:hAnsi="Times New Roman" w:cs="Times New Roman"/>
+          <w:sz w:val="24"/>
+          <w:szCs w:val="24"/>
+        </w:rPr>
+        <w:t>(</w:t>
+      </w:r>
+      <w:proofErr w:type="gramEnd"/>
+      <w:r>
+        <w:rPr>
+          <w:rFonts w:ascii="Times New Roman" w:hAnsi="Times New Roman" w:cs="Times New Roman"/>
+          <w:sz w:val="24"/>
+          <w:szCs w:val="24"/>
+        </w:rPr>
+        <w:t>);</w:t>
+      </w:r>
+    </w:p>
+    <w:p>
+      <w:pPr>
+        <w:spacing w:after="0"/>
+        <w:rPr>
+          <w:rFonts w:ascii="Times New Roman" w:hAnsi="Times New Roman" w:cs="Times New Roman"/>
+          <w:sz w:val="24"/>
+          <w:szCs w:val="24"/>
+        </w:rPr>
+      </w:pPr>
+      <w:r>
+        <w:rPr>
+          <w:rFonts w:ascii="Times New Roman" w:hAnsi="Times New Roman" w:cs="Times New Roman"/>
+          <w:sz w:val="24"/>
+          <w:szCs w:val="24"/>
+        </w:rPr>
+        <w:tab/>
+      </w:r>
+      <w:r>
+        <w:rPr>
+          <w:rFonts w:ascii="Times New Roman" w:hAnsi="Times New Roman" w:cs="Times New Roman"/>
+          <w:sz w:val="24"/>
+          <w:szCs w:val="24"/>
+        </w:rPr>
+        <w:tab/>
+      </w:r>
+      <w:r>
+        <w:rPr>
+          <w:rFonts w:ascii="Times New Roman" w:hAnsi="Times New Roman" w:cs="Times New Roman"/>
+          <w:sz w:val="24"/>
+          <w:szCs w:val="24"/>
+        </w:rPr>
+        <w:tab/>
+      </w:r>
+      <w:r>
+        <w:rPr>
+          <w:rFonts w:ascii="Times New Roman" w:hAnsi="Times New Roman" w:cs="Times New Roman"/>
+          <w:sz w:val="24"/>
+          <w:szCs w:val="24"/>
+        </w:rPr>
+        <w:tab/>
+      </w:r>
+      <w:r>
+        <w:rPr>
+          <w:rFonts w:ascii="Times New Roman" w:hAnsi="Times New Roman" w:cs="Times New Roman"/>
+          <w:sz w:val="24"/>
+          <w:szCs w:val="24"/>
+        </w:rPr>
+        <w:tab/>
+      </w:r>
+      <w:proofErr w:type="gramStart"/>
+      <w:r>
+        <w:rPr>
+          <w:rFonts w:ascii="Times New Roman" w:hAnsi="Times New Roman" w:cs="Times New Roman"/>
+          <w:sz w:val="24"/>
+          <w:szCs w:val="24"/>
+        </w:rPr>
+        <w:t>city</w:t>
+      </w:r>
+      <w:proofErr w:type="gramEnd"/>
+      <w:r>
+        <w:rPr>
+          <w:rFonts w:ascii="Times New Roman" w:hAnsi="Times New Roman" w:cs="Times New Roman"/>
+          <w:sz w:val="24"/>
+          <w:szCs w:val="24"/>
+        </w:rPr>
+        <w:t xml:space="preserve">, state and </w:t>
+      </w:r>
+      <w:proofErr w:type="spellStart"/>
+      <w:r>
+        <w:rPr>
+          <w:rFonts w:ascii="Times New Roman" w:hAnsi="Times New Roman" w:cs="Times New Roman"/>
+          <w:sz w:val="24"/>
+          <w:szCs w:val="24"/>
+        </w:rPr>
+        <w:t>pincode</w:t>
+      </w:r>
+      <w:proofErr w:type="spellEnd"/>
+      <w:r>
+        <w:rPr>
+          <w:rFonts w:ascii="Times New Roman" w:hAnsi="Times New Roman" w:cs="Times New Roman"/>
+          <w:sz w:val="24"/>
+          <w:szCs w:val="24"/>
+        </w:rPr>
+        <w:t xml:space="preserve"> </w:t>
+      </w:r>
+    </w:p>
+    <w:p>
+      <w:pPr>
+        <w:spacing w:after="0"/>
+        <w:ind w:firstLine="720"/>
+        <w:rPr>
+          <w:rFonts w:ascii="Times New Roman" w:hAnsi="Times New Roman" w:cs="Times New Roman"/>
+          <w:sz w:val="24"/>
+          <w:szCs w:val="24"/>
+        </w:rPr>
+      </w:pPr>
+      <w:r>
+        <w:rPr>
+          <w:rFonts w:ascii="Times New Roman" w:hAnsi="Times New Roman" w:cs="Times New Roman"/>
+          <w:sz w:val="24"/>
+          <w:szCs w:val="24"/>
+        </w:rPr>
+        <w:t>}</w:t>
+      </w:r>
+    </w:p>
+    <w:p>
+      <w:pPr>
+        <w:spacing w:after="0"/>
+        <w:rPr>
+          <w:rFonts w:ascii="Times New Roman" w:hAnsi="Times New Roman" w:cs="Times New Roman"/>
+          <w:sz w:val="24"/>
+          <w:szCs w:val="24"/>
+        </w:rPr>
+      </w:pPr>
+      <w:r>
+        <w:rPr>
+          <w:rFonts w:ascii="Times New Roman" w:hAnsi="Times New Roman" w:cs="Times New Roman"/>
+          <w:sz w:val="24"/>
+          <w:szCs w:val="24"/>
+        </w:rPr>
+        <w:tab/>
+      </w:r>
+    </w:p>
+    <w:p>
+      <w:pPr>
+        <w:spacing w:after="0"/>
+        <w:rPr>
+          <w:rFonts w:ascii="Times New Roman" w:hAnsi="Times New Roman" w:cs="Times New Roman"/>
+          <w:sz w:val="24"/>
+          <w:szCs w:val="24"/>
+        </w:rPr>
+      </w:pPr>
+      <w:r>
+        <w:rPr>
+          <w:rFonts w:ascii="Times New Roman" w:hAnsi="Times New Roman" w:cs="Times New Roman"/>
+          <w:sz w:val="24"/>
+          <w:szCs w:val="24"/>
+        </w:rPr>
+        <w:lastRenderedPageBreak/>
+        <w:tab/>
+      </w:r>
+      <w:proofErr w:type="spellStart"/>
+      <w:r>
+        <w:rPr>
+          <w:rFonts w:ascii="Times New Roman" w:hAnsi="Times New Roman" w:cs="Times New Roman"/>
+          <w:sz w:val="24"/>
+          <w:szCs w:val="24"/>
+        </w:rPr>
+        <w:t>EmployeeTest</w:t>
+      </w:r>
+      <w:proofErr w:type="spellEnd"/>
+      <w:r>
+        <w:rPr>
+          <w:rFonts w:ascii="Times New Roman" w:hAnsi="Times New Roman" w:cs="Times New Roman"/>
+          <w:sz w:val="24"/>
+          <w:szCs w:val="24"/>
+        </w:rPr>
+        <w:t xml:space="preserve"> </w:t>
+      </w:r>
+    </w:p>
+    <w:p>
+      <w:pPr>
+        <w:spacing w:after="0"/>
+        <w:rPr>
+          <w:rFonts w:ascii="Times New Roman" w:hAnsi="Times New Roman" w:cs="Times New Roman"/>
+          <w:sz w:val="24"/>
+          <w:szCs w:val="24"/>
+        </w:rPr>
+      </w:pPr>
+      <w:r>
+        <w:rPr>
+          <w:rFonts w:ascii="Times New Roman" w:hAnsi="Times New Roman" w:cs="Times New Roman"/>
+          <w:sz w:val="24"/>
+          <w:szCs w:val="24"/>
+        </w:rPr>
+        <w:tab/>
+      </w:r>
+      <w:r>
+        <w:rPr>
+          <w:rFonts w:ascii="Times New Roman" w:hAnsi="Times New Roman" w:cs="Times New Roman"/>
+          <w:sz w:val="24"/>
+          <w:szCs w:val="24"/>
+        </w:rPr>
+        <w:tab/>
+      </w:r>
+      <w:r>
+        <w:rPr>
+          <w:rFonts w:ascii="Times New Roman" w:hAnsi="Times New Roman" w:cs="Times New Roman"/>
+          <w:sz w:val="24"/>
+          <w:szCs w:val="24"/>
+        </w:rPr>
+        <w:tab/>
+        <w:t xml:space="preserve">Main </w:t>
+      </w:r>
+      <w:r>
+        <w:rPr>
+          <w:rFonts w:ascii="Times New Roman" w:hAnsi="Times New Roman" w:cs="Times New Roman"/>
+          <w:sz w:val="24"/>
+          <w:szCs w:val="24"/>
+        </w:rPr>
+        <w:tab/>
+      </w:r>
+      <w:r>
+        <w:rPr>
+          <w:rFonts w:ascii="Times New Roman" w:hAnsi="Times New Roman" w:cs="Times New Roman"/>
+          <w:sz w:val="24"/>
+          <w:szCs w:val="24"/>
+        </w:rPr>
+        <w:tab/>
+      </w:r>
+      <w:r>
+        <w:rPr>
+          <w:rFonts w:ascii="Times New Roman" w:hAnsi="Times New Roman" w:cs="Times New Roman"/>
+          <w:sz w:val="24"/>
+          <w:szCs w:val="24"/>
+        </w:rPr>
+        <w:tab/>
+      </w:r>
+      <w:r>
+        <w:rPr>
+          <w:rFonts w:ascii="Times New Roman" w:hAnsi="Times New Roman" w:cs="Times New Roman"/>
+          <w:sz w:val="24"/>
+          <w:szCs w:val="24"/>
+          <w:highlight w:val="yellow"/>
+        </w:rPr>
+        <w:t>Don’t create the Employee class object.</w:t>
+      </w:r>
+      <w:r>
+        <w:rPr>
+          <w:rFonts w:ascii="Times New Roman" w:hAnsi="Times New Roman" w:cs="Times New Roman"/>
+          <w:sz w:val="24"/>
+          <w:szCs w:val="24"/>
+        </w:rPr>
+        <w:t xml:space="preserve"> </w:t>
+      </w:r>
+    </w:p>
+    <w:p>
+      <w:pPr>
+        <w:spacing w:after="0"/>
+        <w:rPr>
+          <w:rFonts w:ascii="Times New Roman" w:hAnsi="Times New Roman" w:cs="Times New Roman"/>
+          <w:sz w:val="24"/>
+          <w:szCs w:val="24"/>
+        </w:rPr>
+      </w:pPr>
+      <w:r>
+        <w:rPr>
+          <w:rFonts w:ascii="Times New Roman" w:hAnsi="Times New Roman" w:cs="Times New Roman"/>
+          <w:sz w:val="24"/>
+          <w:szCs w:val="24"/>
+        </w:rPr>
+        <w:tab/>
+      </w:r>
+      <w:proofErr w:type="gramStart"/>
+      <w:r>
+        <w:rPr>
+          <w:rFonts w:ascii="Times New Roman" w:hAnsi="Times New Roman" w:cs="Times New Roman"/>
+          <w:sz w:val="24"/>
+          <w:szCs w:val="24"/>
+        </w:rPr>
+        <w:t>S.O.P(</w:t>
+      </w:r>
+      <w:proofErr w:type="spellStart"/>
+      <w:proofErr w:type="gramEnd"/>
+      <w:r>
+        <w:rPr>
+          <w:rFonts w:ascii="Times New Roman" w:hAnsi="Times New Roman" w:cs="Times New Roman"/>
+          <w:sz w:val="24"/>
+          <w:szCs w:val="24"/>
+        </w:rPr>
+        <w:t>ManagerDetails</w:t>
+      </w:r>
+      <w:proofErr w:type="spellEnd"/>
+      <w:r>
+        <w:rPr>
+          <w:rFonts w:ascii="Times New Roman" w:hAnsi="Times New Roman" w:cs="Times New Roman"/>
+          <w:sz w:val="24"/>
+          <w:szCs w:val="24"/>
+        </w:rPr>
+        <w:t>);</w:t>
+      </w:r>
+    </w:p>
+    <w:p>
+      <w:pPr>
+        <w:spacing w:after="0"/>
+        <w:ind w:firstLine="720"/>
+        <w:rPr>
+          <w:rFonts w:ascii="Times New Roman" w:hAnsi="Times New Roman" w:cs="Times New Roman"/>
+          <w:sz w:val="24"/>
+          <w:szCs w:val="24"/>
+        </w:rPr>
+      </w:pPr>
+      <w:r>
+        <w:rPr>
+          <w:rFonts w:ascii="Times New Roman" w:hAnsi="Times New Roman" w:cs="Times New Roman"/>
+          <w:sz w:val="24"/>
+          <w:szCs w:val="24"/>
+        </w:rPr>
+        <w:t xml:space="preserve">Manager </w:t>
+      </w:r>
+      <w:proofErr w:type="spellStart"/>
+      <w:r>
+        <w:rPr>
+          <w:rFonts w:ascii="Times New Roman" w:hAnsi="Times New Roman" w:cs="Times New Roman"/>
+          <w:sz w:val="24"/>
+          <w:szCs w:val="24"/>
+        </w:rPr>
+        <w:t>mgr</w:t>
+      </w:r>
+      <w:proofErr w:type="spellEnd"/>
+    </w:p>
+    <w:p>
+      <w:pPr>
+        <w:spacing w:after="0"/>
+        <w:ind w:firstLine="720"/>
+        <w:rPr>
+          <w:rFonts w:ascii="Times New Roman" w:hAnsi="Times New Roman" w:cs="Times New Roman"/>
+          <w:sz w:val="24"/>
+          <w:szCs w:val="24"/>
+        </w:rPr>
+      </w:pPr>
+      <w:r>
+        <w:rPr>
+          <w:rFonts w:ascii="Times New Roman" w:hAnsi="Times New Roman" w:cs="Times New Roman"/>
+          <w:sz w:val="24"/>
+          <w:szCs w:val="24"/>
+        </w:rPr>
+        <w:tab/>
+      </w:r>
+      <w:r>
+        <w:rPr>
+          <w:rFonts w:ascii="Times New Roman" w:hAnsi="Times New Roman" w:cs="Times New Roman"/>
+          <w:sz w:val="24"/>
+          <w:szCs w:val="24"/>
+        </w:rPr>
+        <w:tab/>
+      </w:r>
+      <w:proofErr w:type="spellStart"/>
+      <w:proofErr w:type="gramStart"/>
+      <w:r>
+        <w:rPr>
+          <w:rFonts w:ascii="Times New Roman" w:hAnsi="Times New Roman" w:cs="Times New Roman"/>
+          <w:sz w:val="24"/>
+          <w:szCs w:val="24"/>
+        </w:rPr>
+        <w:t>mgr.read</w:t>
+      </w:r>
+      <w:proofErr w:type="spellEnd"/>
+      <w:r>
+        <w:rPr>
+          <w:rFonts w:ascii="Times New Roman" w:hAnsi="Times New Roman" w:cs="Times New Roman"/>
+          <w:sz w:val="24"/>
+          <w:szCs w:val="24"/>
+        </w:rPr>
+        <w:t>(</w:t>
+      </w:r>
+      <w:proofErr w:type="gramEnd"/>
+      <w:r>
+        <w:rPr>
+          <w:rFonts w:ascii="Times New Roman" w:hAnsi="Times New Roman" w:cs="Times New Roman"/>
+          <w:sz w:val="24"/>
+          <w:szCs w:val="24"/>
+        </w:rPr>
+        <w:t>)</w:t>
+      </w:r>
+      <w:r>
+        <w:rPr>
+          <w:rFonts w:ascii="Times New Roman" w:hAnsi="Times New Roman" w:cs="Times New Roman"/>
+          <w:sz w:val="24"/>
+          <w:szCs w:val="24"/>
+        </w:rPr>
+        <w:tab/>
+      </w:r>
+      <w:r>
+        <w:rPr>
+          <w:rFonts w:ascii="Times New Roman" w:hAnsi="Times New Roman" w:cs="Times New Roman"/>
+          <w:sz w:val="24"/>
+          <w:szCs w:val="24"/>
+        </w:rPr>
+        <w:tab/>
+        <w:t xml:space="preserve">3 details </w:t>
+      </w:r>
+    </w:p>
+    <w:p>
+      <w:pPr>
+        <w:spacing w:after="0"/>
+        <w:ind w:firstLine="720"/>
+        <w:rPr>
+          <w:rFonts w:ascii="Times New Roman" w:hAnsi="Times New Roman" w:cs="Times New Roman"/>
+          <w:sz w:val="24"/>
+          <w:szCs w:val="24"/>
+        </w:rPr>
+      </w:pPr>
+      <w:r>
+        <w:rPr>
+          <w:rFonts w:ascii="Times New Roman" w:hAnsi="Times New Roman" w:cs="Times New Roman"/>
+          <w:sz w:val="24"/>
+          <w:szCs w:val="24"/>
+        </w:rPr>
+        <w:tab/>
+      </w:r>
+      <w:r>
+        <w:rPr>
+          <w:rFonts w:ascii="Times New Roman" w:hAnsi="Times New Roman" w:cs="Times New Roman"/>
+          <w:sz w:val="24"/>
+          <w:szCs w:val="24"/>
+        </w:rPr>
+        <w:tab/>
+      </w:r>
+      <w:proofErr w:type="spellStart"/>
+      <w:proofErr w:type="gramStart"/>
+      <w:r>
+        <w:rPr>
+          <w:rFonts w:ascii="Times New Roman" w:hAnsi="Times New Roman" w:cs="Times New Roman"/>
+          <w:sz w:val="24"/>
+          <w:szCs w:val="24"/>
+        </w:rPr>
+        <w:t>mgr.readMgr</w:t>
+      </w:r>
+      <w:proofErr w:type="spellEnd"/>
+      <w:r>
+        <w:rPr>
+          <w:rFonts w:ascii="Times New Roman" w:hAnsi="Times New Roman" w:cs="Times New Roman"/>
+          <w:sz w:val="24"/>
+          <w:szCs w:val="24"/>
+        </w:rPr>
+        <w:t>(</w:t>
+      </w:r>
+      <w:proofErr w:type="gramEnd"/>
+      <w:r>
+        <w:rPr>
+          <w:rFonts w:ascii="Times New Roman" w:hAnsi="Times New Roman" w:cs="Times New Roman"/>
+          <w:sz w:val="24"/>
+          <w:szCs w:val="24"/>
+        </w:rPr>
+        <w:t>)</w:t>
+      </w:r>
+      <w:r>
+        <w:rPr>
+          <w:rFonts w:ascii="Times New Roman" w:hAnsi="Times New Roman" w:cs="Times New Roman"/>
+          <w:sz w:val="24"/>
+          <w:szCs w:val="24"/>
+        </w:rPr>
+        <w:tab/>
+        <w:t xml:space="preserve">1 own details, 3 address details </w:t>
+      </w:r>
+    </w:p>
+    <w:p>
+      <w:pPr>
+        <w:spacing w:after="0"/>
+        <w:ind w:firstLine="720"/>
+        <w:rPr>
+          <w:rFonts w:ascii="Times New Roman" w:hAnsi="Times New Roman" w:cs="Times New Roman"/>
+          <w:sz w:val="24"/>
+          <w:szCs w:val="24"/>
+        </w:rPr>
+      </w:pPr>
+      <w:r>
+        <w:rPr>
+          <w:rFonts w:ascii="Times New Roman" w:hAnsi="Times New Roman" w:cs="Times New Roman"/>
+          <w:sz w:val="24"/>
+          <w:szCs w:val="24"/>
+        </w:rPr>
+        <w:tab/>
+      </w:r>
+      <w:r>
+        <w:rPr>
+          <w:rFonts w:ascii="Times New Roman" w:hAnsi="Times New Roman" w:cs="Times New Roman"/>
+          <w:sz w:val="24"/>
+          <w:szCs w:val="24"/>
+        </w:rPr>
+        <w:tab/>
+      </w:r>
+    </w:p>
+    <w:p>
+      <w:pPr>
+        <w:spacing w:after="0"/>
+        <w:ind w:firstLine="720"/>
+        <w:rPr>
+          <w:rFonts w:ascii="Times New Roman" w:hAnsi="Times New Roman" w:cs="Times New Roman"/>
+          <w:sz w:val="24"/>
+          <w:szCs w:val="24"/>
+        </w:rPr>
+      </w:pPr>
+      <w:proofErr w:type="gramStart"/>
+      <w:r>
+        <w:rPr>
+          <w:rFonts w:ascii="Times New Roman" w:hAnsi="Times New Roman" w:cs="Times New Roman"/>
+          <w:sz w:val="24"/>
+          <w:szCs w:val="24"/>
+        </w:rPr>
+        <w:t>S.O.P(</w:t>
+      </w:r>
+      <w:proofErr w:type="spellStart"/>
+      <w:proofErr w:type="gramEnd"/>
+      <w:r>
+        <w:rPr>
+          <w:rFonts w:ascii="Times New Roman" w:hAnsi="Times New Roman" w:cs="Times New Roman"/>
+          <w:sz w:val="24"/>
+          <w:szCs w:val="24"/>
+        </w:rPr>
+        <w:t>ProgramerDetails</w:t>
+      </w:r>
+      <w:proofErr w:type="spellEnd"/>
+      <w:r>
+        <w:rPr>
+          <w:rFonts w:ascii="Times New Roman" w:hAnsi="Times New Roman" w:cs="Times New Roman"/>
+          <w:sz w:val="24"/>
+          <w:szCs w:val="24"/>
+        </w:rPr>
+        <w:t>)</w:t>
+      </w:r>
+    </w:p>
+    <w:p>
+      <w:pPr>
+        <w:spacing w:after="0"/>
+        <w:ind w:firstLine="720"/>
+        <w:rPr>
+          <w:rFonts w:ascii="Times New Roman" w:hAnsi="Times New Roman" w:cs="Times New Roman"/>
+          <w:sz w:val="24"/>
+          <w:szCs w:val="24"/>
+        </w:rPr>
+      </w:pPr>
+      <w:r>
+        <w:rPr>
+          <w:rFonts w:ascii="Times New Roman" w:hAnsi="Times New Roman" w:cs="Times New Roman"/>
+          <w:sz w:val="24"/>
+          <w:szCs w:val="24"/>
+        </w:rPr>
+        <w:t xml:space="preserve">Programmer </w:t>
+      </w:r>
+      <w:proofErr w:type="spellStart"/>
+      <w:r>
+        <w:rPr>
+          <w:rFonts w:ascii="Times New Roman" w:hAnsi="Times New Roman" w:cs="Times New Roman"/>
+          <w:sz w:val="24"/>
+          <w:szCs w:val="24"/>
+        </w:rPr>
+        <w:t>prg</w:t>
+      </w:r>
+      <w:proofErr w:type="spellEnd"/>
+      <w:r>
+        <w:rPr>
+          <w:rFonts w:ascii="Times New Roman" w:hAnsi="Times New Roman" w:cs="Times New Roman"/>
+          <w:sz w:val="24"/>
+          <w:szCs w:val="24"/>
+        </w:rPr>
+        <w:t xml:space="preserve"> </w:t>
+      </w:r>
+    </w:p>
+    <w:p>
+      <w:pPr>
+        <w:spacing w:after="0"/>
+        <w:ind w:firstLine="720"/>
+        <w:rPr>
+          <w:rFonts w:ascii="Times New Roman" w:hAnsi="Times New Roman" w:cs="Times New Roman"/>
+          <w:sz w:val="24"/>
+          <w:szCs w:val="24"/>
+        </w:rPr>
+      </w:pPr>
+      <w:r>
+        <w:rPr>
+          <w:rFonts w:ascii="Times New Roman" w:hAnsi="Times New Roman" w:cs="Times New Roman"/>
+          <w:sz w:val="24"/>
+          <w:szCs w:val="24"/>
+        </w:rPr>
+        <w:tab/>
+      </w:r>
+      <w:r>
+        <w:rPr>
+          <w:rFonts w:ascii="Times New Roman" w:hAnsi="Times New Roman" w:cs="Times New Roman"/>
+          <w:sz w:val="24"/>
+          <w:szCs w:val="24"/>
+        </w:rPr>
+        <w:tab/>
+      </w:r>
+      <w:proofErr w:type="spellStart"/>
+      <w:proofErr w:type="gramStart"/>
+      <w:r>
+        <w:rPr>
+          <w:rFonts w:ascii="Times New Roman" w:hAnsi="Times New Roman" w:cs="Times New Roman"/>
+          <w:sz w:val="24"/>
+          <w:szCs w:val="24"/>
+        </w:rPr>
+        <w:t>prg.read</w:t>
+      </w:r>
+      <w:proofErr w:type="spellEnd"/>
+      <w:r>
+        <w:rPr>
+          <w:rFonts w:ascii="Times New Roman" w:hAnsi="Times New Roman" w:cs="Times New Roman"/>
+          <w:sz w:val="24"/>
+          <w:szCs w:val="24"/>
+        </w:rPr>
+        <w:t>()</w:t>
+      </w:r>
+      <w:proofErr w:type="gramEnd"/>
+    </w:p>
+    <w:p>
+      <w:pPr>
+        <w:spacing w:after="0"/>
+        <w:ind w:firstLine="720"/>
+        <w:rPr>
+          <w:rFonts w:ascii="Times New Roman" w:hAnsi="Times New Roman" w:cs="Times New Roman"/>
+          <w:sz w:val="24"/>
+          <w:szCs w:val="24"/>
+        </w:rPr>
+      </w:pPr>
+      <w:r>
+        <w:rPr>
+          <w:rFonts w:ascii="Times New Roman" w:hAnsi="Times New Roman" w:cs="Times New Roman"/>
+          <w:sz w:val="24"/>
+          <w:szCs w:val="24"/>
+        </w:rPr>
+        <w:tab/>
+      </w:r>
+      <w:r>
+        <w:rPr>
+          <w:rFonts w:ascii="Times New Roman" w:hAnsi="Times New Roman" w:cs="Times New Roman"/>
+          <w:sz w:val="24"/>
+          <w:szCs w:val="24"/>
+        </w:rPr>
+        <w:tab/>
+      </w:r>
+      <w:proofErr w:type="spellStart"/>
+      <w:proofErr w:type="gramStart"/>
+      <w:r>
+        <w:rPr>
+          <w:rFonts w:ascii="Times New Roman" w:hAnsi="Times New Roman" w:cs="Times New Roman"/>
+          <w:sz w:val="24"/>
+          <w:szCs w:val="24"/>
+        </w:rPr>
+        <w:t>prg.readPrg</w:t>
+      </w:r>
+      <w:proofErr w:type="spellEnd"/>
+      <w:r>
+        <w:rPr>
+          <w:rFonts w:ascii="Times New Roman" w:hAnsi="Times New Roman" w:cs="Times New Roman"/>
+          <w:sz w:val="24"/>
+          <w:szCs w:val="24"/>
+        </w:rPr>
+        <w:t>()</w:t>
+      </w:r>
+      <w:proofErr w:type="gramEnd"/>
+    </w:p>
+    <w:p>
+      <w:pPr>
+        <w:spacing w:after="0"/>
+        <w:ind w:firstLine="720"/>
+        <w:rPr>
+          <w:rFonts w:ascii="Times New Roman" w:hAnsi="Times New Roman" w:cs="Times New Roman"/>
+          <w:sz w:val="24"/>
+          <w:szCs w:val="24"/>
+        </w:rPr>
+      </w:pPr>
+      <w:r>
+        <w:rPr>
+          <w:rFonts w:ascii="Times New Roman" w:hAnsi="Times New Roman" w:cs="Times New Roman"/>
+          <w:sz w:val="24"/>
+          <w:szCs w:val="24"/>
+        </w:rPr>
+        <w:tab/>
+      </w:r>
+      <w:r>
+        <w:rPr>
+          <w:rFonts w:ascii="Times New Roman" w:hAnsi="Times New Roman" w:cs="Times New Roman"/>
+          <w:sz w:val="24"/>
+          <w:szCs w:val="24"/>
+        </w:rPr>
+        <w:tab/>
+      </w:r>
+    </w:p>
+    <w:p>
+      <w:pPr>
+        <w:spacing w:after="0"/>
+        <w:ind w:firstLine="720"/>
+        <w:rPr>
+          <w:rFonts w:ascii="Times New Roman" w:hAnsi="Times New Roman" w:cs="Times New Roman"/>
+          <w:sz w:val="24"/>
+          <w:szCs w:val="24"/>
+        </w:rPr>
+      </w:pPr>
+      <w:r>
+        <w:rPr>
+          <w:rFonts w:ascii="Times New Roman" w:hAnsi="Times New Roman" w:cs="Times New Roman"/>
+          <w:sz w:val="24"/>
+          <w:szCs w:val="24"/>
+        </w:rPr>
+        <w:tab/>
+      </w:r>
+      <w:proofErr w:type="spellStart"/>
+      <w:proofErr w:type="gramStart"/>
+      <w:r>
+        <w:rPr>
+          <w:rFonts w:ascii="Times New Roman" w:hAnsi="Times New Roman" w:cs="Times New Roman"/>
+          <w:sz w:val="24"/>
+          <w:szCs w:val="24"/>
+        </w:rPr>
+        <w:t>mgr.calSalary</w:t>
+      </w:r>
+      <w:proofErr w:type="spellEnd"/>
+      <w:r>
+        <w:rPr>
+          <w:rFonts w:ascii="Times New Roman" w:hAnsi="Times New Roman" w:cs="Times New Roman"/>
+          <w:sz w:val="24"/>
+          <w:szCs w:val="24"/>
+        </w:rPr>
+        <w:t>(</w:t>
+      </w:r>
+      <w:proofErr w:type="gramEnd"/>
+      <w:r>
+        <w:rPr>
+          <w:rFonts w:ascii="Times New Roman" w:hAnsi="Times New Roman" w:cs="Times New Roman"/>
+          <w:sz w:val="24"/>
+          <w:szCs w:val="24"/>
+        </w:rPr>
+        <w:t>);</w:t>
+      </w:r>
+    </w:p>
+    <w:p>
+      <w:pPr>
+        <w:spacing w:after="0"/>
+        <w:ind w:firstLine="720"/>
+        <w:rPr>
+          <w:rFonts w:ascii="Times New Roman" w:hAnsi="Times New Roman" w:cs="Times New Roman"/>
+          <w:sz w:val="24"/>
+          <w:szCs w:val="24"/>
+        </w:rPr>
+      </w:pPr>
+      <w:r>
+        <w:rPr>
+          <w:rFonts w:ascii="Times New Roman" w:hAnsi="Times New Roman" w:cs="Times New Roman"/>
+          <w:sz w:val="24"/>
+          <w:szCs w:val="24"/>
+        </w:rPr>
+        <w:tab/>
+      </w:r>
+      <w:proofErr w:type="spellStart"/>
+      <w:proofErr w:type="gramStart"/>
+      <w:r>
+        <w:rPr>
+          <w:rFonts w:ascii="Times New Roman" w:hAnsi="Times New Roman" w:cs="Times New Roman"/>
+          <w:sz w:val="24"/>
+          <w:szCs w:val="24"/>
+        </w:rPr>
+        <w:t>prg.calSalary</w:t>
+      </w:r>
+      <w:proofErr w:type="spellEnd"/>
+      <w:r>
+        <w:rPr>
+          <w:rFonts w:ascii="Times New Roman" w:hAnsi="Times New Roman" w:cs="Times New Roman"/>
+          <w:sz w:val="24"/>
+          <w:szCs w:val="24"/>
+        </w:rPr>
+        <w:t>()</w:t>
+      </w:r>
+      <w:proofErr w:type="gramEnd"/>
+    </w:p>
+    <w:p>
+      <w:pPr>
+        <w:spacing w:after="0"/>
+        <w:ind w:firstLine="720"/>
+        <w:rPr>
+          <w:rFonts w:ascii="Times New Roman" w:hAnsi="Times New Roman" w:cs="Times New Roman"/>
+          <w:sz w:val="24"/>
+          <w:szCs w:val="24"/>
+        </w:rPr>
+      </w:pPr>
+      <w:r>
+        <w:rPr>
+          <w:rFonts w:ascii="Times New Roman" w:hAnsi="Times New Roman" w:cs="Times New Roman"/>
+          <w:sz w:val="24"/>
+          <w:szCs w:val="24"/>
+        </w:rPr>
+        <w:tab/>
+      </w:r>
+      <w:proofErr w:type="gramStart"/>
+      <w:r>
+        <w:rPr>
+          <w:rFonts w:ascii="Times New Roman" w:hAnsi="Times New Roman" w:cs="Times New Roman"/>
+          <w:sz w:val="24"/>
+          <w:szCs w:val="24"/>
+        </w:rPr>
+        <w:t>Display Manager and Programmer details.</w:t>
+      </w:r>
+      <w:proofErr w:type="gramEnd"/>
+      <w:r>
+        <w:rPr>
+          <w:rFonts w:ascii="Times New Roman" w:hAnsi="Times New Roman" w:cs="Times New Roman"/>
+          <w:sz w:val="24"/>
+          <w:szCs w:val="24"/>
+        </w:rPr>
+        <w:t xml:space="preserve"> </w:t>
+      </w:r>
+    </w:p>
+    <w:p>
+      <w:pPr>
+        <w:pStyle w:val="ListParagraph"/>
+      </w:pPr>
+    </w:p>
+    <w:p>
+      <w:pPr>
+        <w:pStyle w:val="ListParagraph"/>
+        <w:rPr>
+          <w:b/>
+        </w:rPr>
+      </w:pPr>
+      <w:r>
+        <w:rPr>
+          <w:b/>
+        </w:rPr>
+        <w:t>Solution:</w:t>
+      </w:r>
+    </w:p>
+    <w:p>
+      <w:pPr>
+        <w:pStyle w:val="ListParagraph"/>
+      </w:pPr>
+    </w:p>
+    <w:p>
+      <w:pPr>
+        <w:pStyle w:val="ListParagraph"/>
+      </w:pPr>
+      <w:proofErr w:type="gramStart"/>
+      <w:r>
+        <w:t>import</w:t>
+      </w:r>
+      <w:proofErr w:type="gramEnd"/>
+      <w:r>
+        <w:t xml:space="preserve"> </w:t>
+      </w:r>
+      <w:proofErr w:type="spellStart"/>
+      <w:r>
+        <w:t>java.util.Scanner</w:t>
+      </w:r>
+      <w:proofErr w:type="spellEnd"/>
+      <w:r>
+        <w:t>;</w:t>
+      </w:r>
+    </w:p>
+    <w:p>
+      <w:pPr>
+        <w:pStyle w:val="ListParagraph"/>
+      </w:pPr>
+      <w:proofErr w:type="gramStart"/>
+      <w:r>
+        <w:t>class</w:t>
+      </w:r>
+      <w:proofErr w:type="gramEnd"/>
+      <w:r>
+        <w:t xml:space="preserve"> Employee</w:t>
+      </w:r>
+    </w:p>
+    <w:p>
+      <w:pPr>
+        <w:pStyle w:val="ListParagraph"/>
+      </w:pPr>
+      <w:r>
+        <w:t>{</w:t>
+      </w:r>
+    </w:p>
+    <w:p>
+      <w:pPr>
+        <w:pStyle w:val="ListParagraph"/>
+      </w:pPr>
+      <w:proofErr w:type="spellStart"/>
+      <w:proofErr w:type="gramStart"/>
+      <w:r>
+        <w:t>int</w:t>
+      </w:r>
+      <w:proofErr w:type="spellEnd"/>
+      <w:proofErr w:type="gramEnd"/>
+      <w:r>
+        <w:t xml:space="preserve"> id;</w:t>
+      </w:r>
+    </w:p>
+    <w:p>
+      <w:pPr>
+        <w:pStyle w:val="ListParagraph"/>
+      </w:pPr>
+      <w:r>
+        <w:t>String name;</w:t>
+      </w:r>
+    </w:p>
+    <w:p>
+      <w:pPr>
+        <w:pStyle w:val="ListParagraph"/>
+      </w:pPr>
+      <w:proofErr w:type="gramStart"/>
+      <w:r>
+        <w:t>float</w:t>
+      </w:r>
+      <w:proofErr w:type="gramEnd"/>
+      <w:r>
+        <w:t xml:space="preserve"> salary;</w:t>
+      </w:r>
+    </w:p>
+    <w:p>
+      <w:pPr>
+        <w:pStyle w:val="ListParagraph"/>
+      </w:pPr>
+      <w:r>
+        <w:t xml:space="preserve">Scanner </w:t>
+      </w:r>
+      <w:proofErr w:type="spellStart"/>
+      <w:r>
+        <w:t>sc</w:t>
+      </w:r>
+      <w:proofErr w:type="spellEnd"/>
+      <w:r>
+        <w:t xml:space="preserve">=new </w:t>
+      </w:r>
+      <w:proofErr w:type="gramStart"/>
+      <w:r>
+        <w:t>Scanner(</w:t>
+      </w:r>
+      <w:proofErr w:type="gramEnd"/>
+      <w:r>
+        <w:t>System.in);</w:t>
+      </w:r>
+    </w:p>
+    <w:p>
+      <w:pPr>
+        <w:pStyle w:val="ListParagraph"/>
+      </w:pPr>
+      <w:r>
+        <w:t xml:space="preserve">Address add=new </w:t>
+      </w:r>
+      <w:proofErr w:type="gramStart"/>
+      <w:r>
+        <w:t>Address(</w:t>
+      </w:r>
+      <w:proofErr w:type="gramEnd"/>
+      <w:r>
+        <w:t>);</w:t>
+      </w:r>
+    </w:p>
+    <w:p>
+      <w:pPr>
+        <w:pStyle w:val="ListParagraph"/>
+      </w:pPr>
+      <w:proofErr w:type="gramStart"/>
+      <w:r>
+        <w:t>void</w:t>
+      </w:r>
+      <w:proofErr w:type="gramEnd"/>
+      <w:r>
+        <w:t xml:space="preserve"> read()</w:t>
+      </w:r>
+    </w:p>
+    <w:p>
+      <w:pPr>
+        <w:pStyle w:val="ListParagraph"/>
+      </w:pPr>
+      <w:r>
+        <w:t>{</w:t>
+      </w:r>
+    </w:p>
+    <w:p>
+      <w:pPr>
+        <w:pStyle w:val="ListParagraph"/>
+      </w:pPr>
+      <w:r>
+        <w:tab/>
+      </w:r>
+      <w:proofErr w:type="gramStart"/>
+      <w:r>
+        <w:t>System.out.println(</w:t>
+      </w:r>
+      <w:proofErr w:type="gramEnd"/>
+      <w:r>
+        <w:t>"Enter id:");</w:t>
+      </w:r>
+    </w:p>
+    <w:p>
+      <w:pPr>
+        <w:pStyle w:val="ListParagraph"/>
+      </w:pPr>
+      <w:r>
+        <w:tab/>
+      </w:r>
+      <w:proofErr w:type="gramStart"/>
+      <w:r>
+        <w:t>id=</w:t>
+      </w:r>
+      <w:proofErr w:type="spellStart"/>
+      <w:proofErr w:type="gramEnd"/>
+      <w:r>
+        <w:t>sc.nextInt</w:t>
+      </w:r>
+      <w:proofErr w:type="spellEnd"/>
+      <w:r>
+        <w:t>();</w:t>
+      </w:r>
+    </w:p>
+    <w:p>
+      <w:pPr>
+        <w:pStyle w:val="ListParagraph"/>
+      </w:pPr>
+      <w:r>
+        <w:tab/>
+      </w:r>
+      <w:proofErr w:type="spellStart"/>
+      <w:proofErr w:type="gramStart"/>
+      <w:r>
+        <w:t>sc.nextLine</w:t>
+      </w:r>
+      <w:proofErr w:type="spellEnd"/>
+      <w:r>
+        <w:t>(</w:t>
+      </w:r>
+      <w:proofErr w:type="gramEnd"/>
+      <w:r>
+        <w:t>);</w:t>
+      </w:r>
+    </w:p>
+    <w:p>
+      <w:pPr>
+        <w:pStyle w:val="ListParagraph"/>
+      </w:pPr>
+      <w:r>
+        <w:tab/>
+      </w:r>
+      <w:proofErr w:type="gramStart"/>
+      <w:r>
+        <w:t>System.out.println(</w:t>
+      </w:r>
+      <w:proofErr w:type="gramEnd"/>
+      <w:r>
+        <w:t>"Enter Name:");</w:t>
+      </w:r>
+    </w:p>
+    <w:p>
+      <w:pPr>
+        <w:pStyle w:val="ListParagraph"/>
+      </w:pPr>
+      <w:r>
+        <w:tab/>
+      </w:r>
+      <w:proofErr w:type="gramStart"/>
+      <w:r>
+        <w:t>name=</w:t>
+      </w:r>
+      <w:proofErr w:type="spellStart"/>
+      <w:proofErr w:type="gramEnd"/>
+      <w:r>
+        <w:t>sc.nextLine</w:t>
+      </w:r>
+      <w:proofErr w:type="spellEnd"/>
+      <w:r>
+        <w:t>();</w:t>
+      </w:r>
+    </w:p>
+    <w:p>
+      <w:pPr>
+        <w:pStyle w:val="ListParagraph"/>
+      </w:pPr>
+      <w:r>
+        <w:tab/>
+      </w:r>
+      <w:proofErr w:type="gramStart"/>
+      <w:r>
+        <w:t>System.out.println(</w:t>
+      </w:r>
+      <w:proofErr w:type="gramEnd"/>
+      <w:r>
+        <w:t>"Enter salary:");</w:t>
+      </w:r>
+    </w:p>
+    <w:p>
+      <w:pPr>
+        <w:pStyle w:val="ListParagraph"/>
+      </w:pPr>
+      <w:r>
+        <w:tab/>
+      </w:r>
+      <w:proofErr w:type="gramStart"/>
+      <w:r>
+        <w:t>salary=</w:t>
+      </w:r>
+      <w:proofErr w:type="spellStart"/>
+      <w:proofErr w:type="gramEnd"/>
+      <w:r>
+        <w:t>sc.nextFloat</w:t>
+      </w:r>
+      <w:proofErr w:type="spellEnd"/>
+      <w:r>
+        <w:t>();</w:t>
+      </w:r>
+    </w:p>
+    <w:p>
+      <w:pPr>
+        <w:pStyle w:val="ListParagraph"/>
+      </w:pPr>
+      <w:r>
+        <w:t>}</w:t>
+      </w:r>
+    </w:p>
+    <w:p>
+      <w:pPr>
+        <w:pStyle w:val="ListParagraph"/>
+      </w:pPr>
+      <w:proofErr w:type="gramStart"/>
+      <w:r>
+        <w:t>void</w:t>
+      </w:r>
+      <w:proofErr w:type="gramEnd"/>
+      <w:r>
+        <w:t xml:space="preserve"> </w:t>
+      </w:r>
+      <w:proofErr w:type="spellStart"/>
+      <w:r>
+        <w:t>calsalary</w:t>
+      </w:r>
+      <w:proofErr w:type="spellEnd"/>
+      <w:r>
+        <w:t>()</w:t>
+      </w:r>
+    </w:p>
+    <w:p>
+      <w:pPr>
+        <w:pStyle w:val="ListParagraph"/>
+      </w:pPr>
+      <w:r>
+        <w:t>{</w:t>
+      </w:r>
+    </w:p>
+    <w:p>
+      <w:pPr>
+        <w:pStyle w:val="ListParagraph"/>
+      </w:pPr>
+      <w:r>
+        <w:tab/>
+      </w:r>
+      <w:proofErr w:type="gramStart"/>
+      <w:r>
+        <w:t>float</w:t>
+      </w:r>
+      <w:proofErr w:type="gramEnd"/>
+      <w:r>
+        <w:t xml:space="preserve"> </w:t>
+      </w:r>
+      <w:proofErr w:type="spellStart"/>
+      <w:r>
+        <w:t>hra,da,pf</w:t>
+      </w:r>
+      <w:proofErr w:type="spellEnd"/>
+      <w:r>
+        <w:t>;</w:t>
+      </w:r>
+    </w:p>
+    <w:p>
+      <w:pPr>
+        <w:pStyle w:val="ListParagraph"/>
+      </w:pPr>
+      <w:r>
+        <w:tab/>
+      </w:r>
+      <w:proofErr w:type="spellStart"/>
+      <w:proofErr w:type="gramStart"/>
+      <w:r>
+        <w:t>hra</w:t>
+      </w:r>
+      <w:proofErr w:type="spellEnd"/>
+      <w:r>
+        <w:t>=</w:t>
+      </w:r>
+      <w:proofErr w:type="gramEnd"/>
+      <w:r>
+        <w:t>salary*0.1f;</w:t>
+      </w:r>
+    </w:p>
+    <w:p>
+      <w:pPr>
+        <w:pStyle w:val="ListParagraph"/>
+      </w:pPr>
+      <w:r>
+        <w:tab/>
+      </w:r>
+      <w:proofErr w:type="gramStart"/>
+      <w:r>
+        <w:t>da=</w:t>
+      </w:r>
+      <w:proofErr w:type="gramEnd"/>
+      <w:r>
+        <w:t>salary*0.07f;</w:t>
+      </w:r>
+    </w:p>
+    <w:p>
+      <w:pPr>
+        <w:pStyle w:val="ListParagraph"/>
+      </w:pPr>
+      <w:r>
+        <w:lastRenderedPageBreak/>
+        <w:tab/>
+      </w:r>
+      <w:proofErr w:type="spellStart"/>
+      <w:proofErr w:type="gramStart"/>
+      <w:r>
+        <w:t>pf</w:t>
+      </w:r>
+      <w:proofErr w:type="spellEnd"/>
+      <w:r>
+        <w:t>=</w:t>
+      </w:r>
+      <w:proofErr w:type="gramEnd"/>
+      <w:r>
+        <w:t>salary*0.05f;</w:t>
+      </w:r>
+    </w:p>
+    <w:p>
+      <w:pPr>
+        <w:pStyle w:val="ListParagraph"/>
+      </w:pPr>
+      <w:r>
+        <w:tab/>
+      </w:r>
+      <w:proofErr w:type="gramStart"/>
+      <w:r>
+        <w:t>salary=</w:t>
+      </w:r>
+      <w:proofErr w:type="spellStart"/>
+      <w:proofErr w:type="gramEnd"/>
+      <w:r>
+        <w:t>salary+hra+da-pf</w:t>
+      </w:r>
+      <w:proofErr w:type="spellEnd"/>
+      <w:r>
+        <w:t>;</w:t>
+      </w:r>
+    </w:p>
+    <w:p>
+      <w:pPr>
+        <w:pStyle w:val="ListParagraph"/>
+      </w:pPr>
+      <w:r>
+        <w:t>}</w:t>
+      </w:r>
+    </w:p>
+    <w:p>
+      <w:pPr>
+        <w:pStyle w:val="ListParagraph"/>
+      </w:pPr>
+      <w:proofErr w:type="gramStart"/>
+      <w:r>
+        <w:t>void</w:t>
+      </w:r>
+      <w:proofErr w:type="gramEnd"/>
+      <w:r>
+        <w:t xml:space="preserve"> display()</w:t>
+      </w:r>
+    </w:p>
+    <w:p>
+      <w:pPr>
+        <w:pStyle w:val="ListParagraph"/>
+      </w:pPr>
+      <w:r>
+        <w:t>{</w:t>
+      </w:r>
+    </w:p>
+    <w:p>
+      <w:pPr>
+        <w:pStyle w:val="ListParagraph"/>
+      </w:pPr>
+      <w:r>
+        <w:tab/>
+      </w:r>
+      <w:proofErr w:type="gramStart"/>
+      <w:r>
+        <w:t>System.out.println(</w:t>
+      </w:r>
+      <w:proofErr w:type="gramEnd"/>
+      <w:r>
+        <w:t>"\n");</w:t>
+      </w:r>
+    </w:p>
+    <w:p>
+      <w:pPr>
+        <w:pStyle w:val="ListParagraph"/>
+      </w:pPr>
+      <w:r>
+        <w:tab/>
+      </w:r>
+      <w:proofErr w:type="gramStart"/>
+      <w:r>
+        <w:t>System.out.println(</w:t>
+      </w:r>
+      <w:proofErr w:type="gramEnd"/>
+      <w:r>
+        <w:t>"Id="+id);</w:t>
+      </w:r>
+    </w:p>
+    <w:p>
+      <w:pPr>
+        <w:pStyle w:val="ListParagraph"/>
+      </w:pPr>
+      <w:r>
+        <w:tab/>
+      </w:r>
+      <w:proofErr w:type="gramStart"/>
+      <w:r>
+        <w:t>System.out.println(</w:t>
+      </w:r>
+      <w:proofErr w:type="gramEnd"/>
+      <w:r>
+        <w:t>"name="+name);</w:t>
+      </w:r>
+    </w:p>
+    <w:p>
+      <w:pPr>
+        <w:pStyle w:val="ListParagraph"/>
+      </w:pPr>
+      <w:r>
+        <w:tab/>
+      </w:r>
+      <w:proofErr w:type="gramStart"/>
+      <w:r>
+        <w:t>System.out.println(</w:t>
+      </w:r>
+      <w:proofErr w:type="gramEnd"/>
+      <w:r>
+        <w:t>"salary="+salary);</w:t>
+      </w:r>
+    </w:p>
+    <w:p>
+      <w:pPr>
+        <w:pStyle w:val="ListParagraph"/>
+      </w:pPr>
+      <w:r>
+        <w:t>}</w:t>
+      </w:r>
+    </w:p>
+    <w:p>
+      <w:pPr>
+        <w:pStyle w:val="ListParagraph"/>
+      </w:pPr>
+      <w:r>
+        <w:t>}</w:t>
+      </w:r>
+    </w:p>
+    <w:p>
+      <w:pPr>
+        <w:pStyle w:val="ListParagraph"/>
+      </w:pPr>
+      <w:r>
+        <w:t>//..........................................................................</w:t>
+      </w:r>
+    </w:p>
+    <w:p>
+      <w:pPr>
+        <w:pStyle w:val="ListParagraph"/>
+      </w:pPr>
+      <w:proofErr w:type="gramStart"/>
+      <w:r>
+        <w:t>class</w:t>
+      </w:r>
+      <w:proofErr w:type="gramEnd"/>
+      <w:r>
+        <w:t xml:space="preserve"> Manager extends Employee</w:t>
+      </w:r>
+    </w:p>
+    <w:p>
+      <w:pPr>
+        <w:pStyle w:val="ListParagraph"/>
+      </w:pPr>
+      <w:r>
+        <w:t>{</w:t>
+      </w:r>
+    </w:p>
+    <w:p>
+      <w:pPr>
+        <w:pStyle w:val="ListParagraph"/>
+      </w:pPr>
+      <w:proofErr w:type="spellStart"/>
+      <w:proofErr w:type="gramStart"/>
+      <w:r>
+        <w:t>int</w:t>
+      </w:r>
+      <w:proofErr w:type="spellEnd"/>
+      <w:proofErr w:type="gramEnd"/>
+      <w:r>
+        <w:t xml:space="preserve"> number;</w:t>
+      </w:r>
+    </w:p>
+    <w:p>
+      <w:pPr>
+        <w:pStyle w:val="ListParagraph"/>
+      </w:pPr>
+      <w:proofErr w:type="gramStart"/>
+      <w:r>
+        <w:t>void</w:t>
+      </w:r>
+      <w:proofErr w:type="gramEnd"/>
+      <w:r>
+        <w:t xml:space="preserve"> </w:t>
+      </w:r>
+      <w:proofErr w:type="spellStart"/>
+      <w:r>
+        <w:t>readmgr</w:t>
+      </w:r>
+      <w:proofErr w:type="spellEnd"/>
+      <w:r>
+        <w:t>()</w:t>
+      </w:r>
+    </w:p>
+    <w:p>
+      <w:pPr>
+        <w:pStyle w:val="ListParagraph"/>
+      </w:pPr>
+      <w:r>
+        <w:t>{</w:t>
+      </w:r>
+    </w:p>
+    <w:p>
+      <w:pPr>
+        <w:pStyle w:val="ListParagraph"/>
+      </w:pPr>
+      <w:r>
+        <w:tab/>
+      </w:r>
+      <w:proofErr w:type="gramStart"/>
+      <w:r>
+        <w:t>System.out.println(</w:t>
+      </w:r>
+      <w:proofErr w:type="gramEnd"/>
+      <w:r>
+        <w:t>"Enter Number of Employee:");</w:t>
+      </w:r>
+    </w:p>
+    <w:p>
+      <w:pPr>
+        <w:pStyle w:val="ListParagraph"/>
+      </w:pPr>
+      <w:r>
+        <w:tab/>
+      </w:r>
+      <w:proofErr w:type="gramStart"/>
+      <w:r>
+        <w:t>number=</w:t>
+      </w:r>
+      <w:proofErr w:type="spellStart"/>
+      <w:proofErr w:type="gramEnd"/>
+      <w:r>
+        <w:t>sc.nextInt</w:t>
+      </w:r>
+      <w:proofErr w:type="spellEnd"/>
+      <w:r>
+        <w:t>();</w:t>
+      </w:r>
+    </w:p>
+    <w:p>
+      <w:pPr>
+        <w:pStyle w:val="ListParagraph"/>
+      </w:pPr>
+      <w:r>
+        <w:tab/>
+      </w:r>
+      <w:proofErr w:type="spellStart"/>
+      <w:proofErr w:type="gramStart"/>
+      <w:r>
+        <w:t>add.readadd</w:t>
+      </w:r>
+      <w:proofErr w:type="spellEnd"/>
+      <w:r>
+        <w:t>(</w:t>
+      </w:r>
+      <w:proofErr w:type="gramEnd"/>
+      <w:r>
+        <w:t>);</w:t>
+      </w:r>
+    </w:p>
+    <w:p>
+      <w:pPr>
+        <w:pStyle w:val="ListParagraph"/>
+      </w:pPr>
+      <w:r>
+        <w:t>}</w:t>
+      </w:r>
+    </w:p>
+    <w:p>
+      <w:pPr>
+        <w:pStyle w:val="ListParagraph"/>
+      </w:pPr>
+      <w:proofErr w:type="gramStart"/>
+      <w:r>
+        <w:t>void</w:t>
+      </w:r>
+      <w:proofErr w:type="gramEnd"/>
+      <w:r>
+        <w:t xml:space="preserve"> </w:t>
+      </w:r>
+      <w:proofErr w:type="spellStart"/>
+      <w:r>
+        <w:t>dismgr</w:t>
+      </w:r>
+      <w:proofErr w:type="spellEnd"/>
+      <w:r>
+        <w:t>()</w:t>
+      </w:r>
+    </w:p>
+    <w:p>
+      <w:pPr>
+        <w:pStyle w:val="ListParagraph"/>
+      </w:pPr>
+      <w:r>
+        <w:t>{</w:t>
+      </w:r>
+    </w:p>
+    <w:p>
+      <w:pPr>
+        <w:pStyle w:val="ListParagraph"/>
+      </w:pPr>
+      <w:r>
+        <w:tab/>
+      </w:r>
+      <w:proofErr w:type="gramStart"/>
+      <w:r>
+        <w:t>System.out.println(</w:t>
+      </w:r>
+      <w:proofErr w:type="gramEnd"/>
+      <w:r>
+        <w:t>"Number of Employee="+number);</w:t>
+      </w:r>
+    </w:p>
+    <w:p>
+      <w:pPr>
+        <w:pStyle w:val="ListParagraph"/>
+      </w:pPr>
+      <w:r>
+        <w:tab/>
+      </w:r>
+      <w:proofErr w:type="spellStart"/>
+      <w:proofErr w:type="gramStart"/>
+      <w:r>
+        <w:t>add.disadd</w:t>
+      </w:r>
+      <w:proofErr w:type="spellEnd"/>
+      <w:r>
+        <w:t>(</w:t>
+      </w:r>
+      <w:proofErr w:type="gramEnd"/>
+      <w:r>
+        <w:t>);</w:t>
+      </w:r>
+    </w:p>
+    <w:p>
+      <w:pPr>
+        <w:pStyle w:val="ListParagraph"/>
+      </w:pPr>
+      <w:r>
+        <w:t>}</w:t>
+      </w:r>
+    </w:p>
+    <w:p>
+      <w:pPr>
+        <w:pStyle w:val="ListParagraph"/>
+      </w:pPr>
+      <w:r>
+        <w:t>}</w:t>
+      </w:r>
+    </w:p>
+    <w:p>
+      <w:pPr>
+        <w:pStyle w:val="ListParagraph"/>
+      </w:pPr>
+      <w:r>
+        <w:t>//.......................................................................</w:t>
+      </w:r>
+    </w:p>
+    <w:p>
+      <w:pPr>
+        <w:pStyle w:val="ListParagraph"/>
+      </w:pPr>
+      <w:proofErr w:type="gramStart"/>
+      <w:r>
+        <w:t>class</w:t>
+      </w:r>
+      <w:proofErr w:type="gramEnd"/>
+      <w:r>
+        <w:t xml:space="preserve"> Programmer extends Employee</w:t>
+      </w:r>
+    </w:p>
+    <w:p>
+      <w:pPr>
+        <w:pStyle w:val="ListParagraph"/>
+      </w:pPr>
+      <w:r>
+        <w:t>{</w:t>
+      </w:r>
+    </w:p>
+    <w:p>
+      <w:pPr>
+        <w:pStyle w:val="ListParagraph"/>
+      </w:pPr>
+      <w:r>
+        <w:t xml:space="preserve">String </w:t>
+      </w:r>
+      <w:proofErr w:type="spellStart"/>
+      <w:r>
+        <w:t>projectname</w:t>
+      </w:r>
+      <w:proofErr w:type="spellEnd"/>
+      <w:r>
+        <w:t>;</w:t>
+      </w:r>
+    </w:p>
+    <w:p>
+      <w:pPr>
+        <w:pStyle w:val="ListParagraph"/>
+      </w:pPr>
+      <w:proofErr w:type="gramStart"/>
+      <w:r>
+        <w:t>void</w:t>
+      </w:r>
+      <w:proofErr w:type="gramEnd"/>
+      <w:r>
+        <w:t xml:space="preserve"> </w:t>
+      </w:r>
+      <w:proofErr w:type="spellStart"/>
+      <w:r>
+        <w:t>readprg</w:t>
+      </w:r>
+      <w:proofErr w:type="spellEnd"/>
+      <w:r>
+        <w:t>()</w:t>
+      </w:r>
+    </w:p>
+    <w:p>
+      <w:pPr>
+        <w:pStyle w:val="ListParagraph"/>
+      </w:pPr>
+      <w:r>
+        <w:t>{</w:t>
+      </w:r>
+    </w:p>
+    <w:p>
+      <w:pPr>
+        <w:pStyle w:val="ListParagraph"/>
+      </w:pPr>
+      <w:r>
+        <w:tab/>
+      </w:r>
+      <w:proofErr w:type="spellStart"/>
+      <w:proofErr w:type="gramStart"/>
+      <w:r>
+        <w:t>sc.nextLine</w:t>
+      </w:r>
+      <w:proofErr w:type="spellEnd"/>
+      <w:r>
+        <w:t>(</w:t>
+      </w:r>
+      <w:proofErr w:type="gramEnd"/>
+      <w:r>
+        <w:t>);</w:t>
+      </w:r>
+    </w:p>
+    <w:p>
+      <w:pPr>
+        <w:pStyle w:val="ListParagraph"/>
+      </w:pPr>
+      <w:r>
+        <w:tab/>
+      </w:r>
+      <w:proofErr w:type="gramStart"/>
+      <w:r>
+        <w:t>System.out.println(</w:t>
+      </w:r>
+      <w:proofErr w:type="gramEnd"/>
+      <w:r>
+        <w:t>"Enter name of project:");</w:t>
+      </w:r>
+    </w:p>
+    <w:p>
+      <w:pPr>
+        <w:pStyle w:val="ListParagraph"/>
+      </w:pPr>
+      <w:r>
+        <w:tab/>
+      </w:r>
+      <w:proofErr w:type="spellStart"/>
+      <w:proofErr w:type="gramStart"/>
+      <w:r>
+        <w:t>projectname</w:t>
+      </w:r>
+      <w:proofErr w:type="spellEnd"/>
+      <w:r>
+        <w:t>=</w:t>
+      </w:r>
+      <w:proofErr w:type="spellStart"/>
+      <w:proofErr w:type="gramEnd"/>
+      <w:r>
+        <w:t>sc.nextLine</w:t>
+      </w:r>
+      <w:proofErr w:type="spellEnd"/>
+      <w:r>
+        <w:t>();</w:t>
+      </w:r>
+    </w:p>
+    <w:p>
+      <w:pPr>
+        <w:pStyle w:val="ListParagraph"/>
+      </w:pPr>
+      <w:r>
+        <w:tab/>
+      </w:r>
+      <w:proofErr w:type="spellStart"/>
+      <w:proofErr w:type="gramStart"/>
+      <w:r>
+        <w:t>add.readadd</w:t>
+      </w:r>
+      <w:proofErr w:type="spellEnd"/>
+      <w:r>
+        <w:t>(</w:t>
+      </w:r>
+      <w:proofErr w:type="gramEnd"/>
+      <w:r>
+        <w:t>);</w:t>
+      </w:r>
+    </w:p>
+    <w:p>
+      <w:pPr>
+        <w:pStyle w:val="ListParagraph"/>
+      </w:pPr>
+      <w:r>
+        <w:t>}</w:t>
+      </w:r>
+    </w:p>
+    <w:p>
+      <w:pPr>
+        <w:pStyle w:val="ListParagraph"/>
+      </w:pPr>
+      <w:proofErr w:type="gramStart"/>
+      <w:r>
+        <w:t>void</w:t>
+      </w:r>
+      <w:proofErr w:type="gramEnd"/>
+      <w:r>
+        <w:t xml:space="preserve"> </w:t>
+      </w:r>
+      <w:proofErr w:type="spellStart"/>
+      <w:r>
+        <w:t>disprg</w:t>
+      </w:r>
+      <w:proofErr w:type="spellEnd"/>
+      <w:r>
+        <w:t>()</w:t>
+      </w:r>
+    </w:p>
+    <w:p>
+      <w:pPr>
+        <w:pStyle w:val="ListParagraph"/>
+      </w:pPr>
+      <w:r>
+        <w:t>{</w:t>
+      </w:r>
+    </w:p>
+    <w:p>
+      <w:pPr>
+        <w:pStyle w:val="ListParagraph"/>
+      </w:pPr>
+      <w:r>
+        <w:tab/>
+      </w:r>
+      <w:proofErr w:type="gramStart"/>
+      <w:r>
+        <w:t>System.out.println(</w:t>
+      </w:r>
+      <w:proofErr w:type="gramEnd"/>
+      <w:r>
+        <w:t>"Project="+</w:t>
+      </w:r>
+      <w:proofErr w:type="spellStart"/>
+      <w:r>
+        <w:t>projectname</w:t>
+      </w:r>
+      <w:proofErr w:type="spellEnd"/>
+      <w:r>
+        <w:t>);</w:t>
+      </w:r>
+    </w:p>
+    <w:p>
+      <w:pPr>
+        <w:pStyle w:val="ListParagraph"/>
+      </w:pPr>
+      <w:r>
+        <w:tab/>
+      </w:r>
+      <w:proofErr w:type="spellStart"/>
+      <w:proofErr w:type="gramStart"/>
+      <w:r>
+        <w:t>add.disadd</w:t>
+      </w:r>
+      <w:proofErr w:type="spellEnd"/>
+      <w:r>
+        <w:t>(</w:t>
+      </w:r>
+      <w:proofErr w:type="gramEnd"/>
+      <w:r>
+        <w:t>);</w:t>
+      </w:r>
+    </w:p>
+    <w:p>
+      <w:pPr>
+        <w:pStyle w:val="ListParagraph"/>
+      </w:pPr>
+      <w:r>
+        <w:lastRenderedPageBreak/>
+        <w:t>}</w:t>
+      </w:r>
+    </w:p>
+    <w:p>
+      <w:pPr>
+        <w:pStyle w:val="ListParagraph"/>
+      </w:pPr>
+      <w:r>
+        <w:t>}</w:t>
+      </w:r>
+    </w:p>
+    <w:p>
+      <w:pPr>
+        <w:pStyle w:val="ListParagraph"/>
+      </w:pPr>
+      <w:r>
+        <w:t>//.......................................................................</w:t>
+      </w:r>
+    </w:p>
+    <w:p>
+      <w:pPr>
+        <w:pStyle w:val="ListParagraph"/>
+      </w:pPr>
+      <w:proofErr w:type="gramStart"/>
+      <w:r>
+        <w:t>class</w:t>
+      </w:r>
+      <w:proofErr w:type="gramEnd"/>
+      <w:r>
+        <w:t xml:space="preserve"> Address</w:t>
+      </w:r>
+    </w:p>
+    <w:p>
+      <w:pPr>
+        <w:pStyle w:val="ListParagraph"/>
+      </w:pPr>
+      <w:r>
+        <w:t>{</w:t>
+      </w:r>
+    </w:p>
+    <w:p>
+      <w:pPr>
+        <w:pStyle w:val="ListParagraph"/>
+      </w:pPr>
+      <w:r>
+        <w:t xml:space="preserve">String </w:t>
+      </w:r>
+      <w:proofErr w:type="spellStart"/>
+      <w:r>
+        <w:t>city</w:t>
+      </w:r>
+      <w:proofErr w:type="gramStart"/>
+      <w:r>
+        <w:t>,state</w:t>
+      </w:r>
+      <w:proofErr w:type="spellEnd"/>
+      <w:proofErr w:type="gramEnd"/>
+      <w:r>
+        <w:t>;</w:t>
+      </w:r>
+    </w:p>
+    <w:p>
+      <w:pPr>
+        <w:pStyle w:val="ListParagraph"/>
+      </w:pPr>
+      <w:proofErr w:type="spellStart"/>
+      <w:proofErr w:type="gramStart"/>
+      <w:r>
+        <w:t>int</w:t>
+      </w:r>
+      <w:proofErr w:type="spellEnd"/>
+      <w:proofErr w:type="gramEnd"/>
+      <w:r>
+        <w:t xml:space="preserve"> </w:t>
+      </w:r>
+      <w:proofErr w:type="spellStart"/>
+      <w:r>
+        <w:t>pincode</w:t>
+      </w:r>
+      <w:proofErr w:type="spellEnd"/>
+      <w:r>
+        <w:t>;</w:t>
+      </w:r>
+    </w:p>
+    <w:p>
+      <w:pPr>
+        <w:pStyle w:val="ListParagraph"/>
+      </w:pPr>
+      <w:r>
+        <w:t xml:space="preserve">Scanner </w:t>
+      </w:r>
+      <w:proofErr w:type="spellStart"/>
+      <w:r>
+        <w:t>obj</w:t>
+      </w:r>
+      <w:proofErr w:type="spellEnd"/>
+      <w:r>
+        <w:t xml:space="preserve">=new </w:t>
+      </w:r>
+      <w:proofErr w:type="gramStart"/>
+      <w:r>
+        <w:t>Scanner(</w:t>
+      </w:r>
+      <w:proofErr w:type="gramEnd"/>
+      <w:r>
+        <w:t>System.in);</w:t>
+      </w:r>
+    </w:p>
+    <w:p>
+      <w:pPr>
+        <w:pStyle w:val="ListParagraph"/>
+      </w:pPr>
+      <w:proofErr w:type="gramStart"/>
+      <w:r>
+        <w:t>void</w:t>
+      </w:r>
+      <w:proofErr w:type="gramEnd"/>
+      <w:r>
+        <w:t xml:space="preserve"> </w:t>
+      </w:r>
+      <w:proofErr w:type="spellStart"/>
+      <w:r>
+        <w:t>readadd</w:t>
+      </w:r>
+      <w:proofErr w:type="spellEnd"/>
+      <w:r>
+        <w:t>()</w:t>
+      </w:r>
+    </w:p>
+    <w:p>
+      <w:pPr>
+        <w:pStyle w:val="ListParagraph"/>
+      </w:pPr>
+      <w:r>
+        <w:t>{</w:t>
+      </w:r>
+      <w:r>
+        <w:tab/>
+      </w:r>
+    </w:p>
+    <w:p>
+      <w:pPr>
+        <w:pStyle w:val="ListParagraph"/>
+      </w:pPr>
+      <w:r>
+        <w:tab/>
+      </w:r>
+      <w:proofErr w:type="gramStart"/>
+      <w:r>
+        <w:t>System.out.println(</w:t>
+      </w:r>
+      <w:proofErr w:type="gramEnd"/>
+      <w:r>
+        <w:t>"Enter city:");</w:t>
+      </w:r>
+    </w:p>
+    <w:p>
+      <w:pPr>
+        <w:pStyle w:val="ListParagraph"/>
+      </w:pPr>
+      <w:r>
+        <w:tab/>
+      </w:r>
+      <w:proofErr w:type="gramStart"/>
+      <w:r>
+        <w:t>city=</w:t>
+      </w:r>
+      <w:proofErr w:type="spellStart"/>
+      <w:proofErr w:type="gramEnd"/>
+      <w:r>
+        <w:t>obj.nextLine</w:t>
+      </w:r>
+      <w:proofErr w:type="spellEnd"/>
+      <w:r>
+        <w:t>();</w:t>
+      </w:r>
+    </w:p>
+    <w:p>
+      <w:pPr>
+        <w:pStyle w:val="ListParagraph"/>
+      </w:pPr>
+      <w:r>
+        <w:tab/>
+      </w:r>
+      <w:proofErr w:type="gramStart"/>
+      <w:r>
+        <w:t>System.out.println(</w:t>
+      </w:r>
+      <w:proofErr w:type="gramEnd"/>
+      <w:r>
+        <w:t>"Enter state:");</w:t>
+      </w:r>
+    </w:p>
+    <w:p>
+      <w:pPr>
+        <w:pStyle w:val="ListParagraph"/>
+      </w:pPr>
+      <w:r>
+        <w:tab/>
+      </w:r>
+      <w:proofErr w:type="gramStart"/>
+      <w:r>
+        <w:t>state=</w:t>
+      </w:r>
+      <w:proofErr w:type="spellStart"/>
+      <w:proofErr w:type="gramEnd"/>
+      <w:r>
+        <w:t>obj.nextLine</w:t>
+      </w:r>
+      <w:proofErr w:type="spellEnd"/>
+      <w:r>
+        <w:t>();</w:t>
+      </w:r>
+    </w:p>
+    <w:p>
+      <w:pPr>
+        <w:pStyle w:val="ListParagraph"/>
+      </w:pPr>
+      <w:r>
+        <w:tab/>
+      </w:r>
+      <w:proofErr w:type="gramStart"/>
+      <w:r>
+        <w:t>System.out.println(</w:t>
+      </w:r>
+      <w:proofErr w:type="gramEnd"/>
+      <w:r>
+        <w:t xml:space="preserve">"Enter </w:t>
+      </w:r>
+      <w:proofErr w:type="spellStart"/>
+      <w:r>
+        <w:t>pincode</w:t>
+      </w:r>
+      <w:proofErr w:type="spellEnd"/>
+      <w:r>
+        <w:t>:");</w:t>
+      </w:r>
+    </w:p>
+    <w:p>
+      <w:pPr>
+        <w:pStyle w:val="ListParagraph"/>
+      </w:pPr>
+      <w:r>
+        <w:tab/>
+      </w:r>
+      <w:proofErr w:type="spellStart"/>
+      <w:proofErr w:type="gramStart"/>
+      <w:r>
+        <w:t>pincode</w:t>
+      </w:r>
+      <w:proofErr w:type="spellEnd"/>
+      <w:r>
+        <w:t>=</w:t>
+      </w:r>
+      <w:proofErr w:type="spellStart"/>
+      <w:proofErr w:type="gramEnd"/>
+      <w:r>
+        <w:t>obj.nextInt</w:t>
+      </w:r>
+      <w:proofErr w:type="spellEnd"/>
+      <w:r>
+        <w:t>();</w:t>
+      </w:r>
+    </w:p>
+    <w:p>
+      <w:pPr>
+        <w:pStyle w:val="ListParagraph"/>
+      </w:pPr>
+      <w:r>
+        <w:t>}</w:t>
+      </w:r>
+    </w:p>
+    <w:p>
+      <w:pPr>
+        <w:pStyle w:val="ListParagraph"/>
+      </w:pPr>
+      <w:proofErr w:type="gramStart"/>
+      <w:r>
+        <w:t>void</w:t>
+      </w:r>
+      <w:proofErr w:type="gramEnd"/>
+      <w:r>
+        <w:t xml:space="preserve"> </w:t>
+      </w:r>
+      <w:proofErr w:type="spellStart"/>
+      <w:r>
+        <w:t>disadd</w:t>
+      </w:r>
+      <w:proofErr w:type="spellEnd"/>
+      <w:r>
+        <w:t>()</w:t>
+      </w:r>
+    </w:p>
+    <w:p>
+      <w:pPr>
+        <w:pStyle w:val="ListParagraph"/>
+      </w:pPr>
+      <w:r>
+        <w:t>{</w:t>
+      </w:r>
+    </w:p>
+    <w:p>
+      <w:pPr>
+        <w:pStyle w:val="ListParagraph"/>
+      </w:pPr>
+      <w:r>
+        <w:tab/>
+      </w:r>
+      <w:proofErr w:type="gramStart"/>
+      <w:r>
+        <w:t>System.out.println(</w:t>
+      </w:r>
+      <w:proofErr w:type="gramEnd"/>
+      <w:r>
+        <w:t>"city="+city);</w:t>
+      </w:r>
+    </w:p>
+    <w:p>
+      <w:pPr>
+        <w:pStyle w:val="ListParagraph"/>
+      </w:pPr>
+      <w:r>
+        <w:tab/>
+      </w:r>
+      <w:proofErr w:type="gramStart"/>
+      <w:r>
+        <w:t>System.out.println(</w:t>
+      </w:r>
+      <w:proofErr w:type="gramEnd"/>
+      <w:r>
+        <w:t>"state="+state);</w:t>
+      </w:r>
+    </w:p>
+    <w:p>
+      <w:pPr>
+        <w:pStyle w:val="ListParagraph"/>
+      </w:pPr>
+      <w:r>
+        <w:tab/>
+      </w:r>
+      <w:proofErr w:type="gramStart"/>
+      <w:r>
+        <w:t>System.out.println(</w:t>
+      </w:r>
+      <w:proofErr w:type="gramEnd"/>
+      <w:r>
+        <w:t>"</w:t>
+      </w:r>
+      <w:proofErr w:type="spellStart"/>
+      <w:r>
+        <w:t>pincode</w:t>
+      </w:r>
+      <w:proofErr w:type="spellEnd"/>
+      <w:r>
+        <w:t>="+</w:t>
+      </w:r>
+      <w:proofErr w:type="spellStart"/>
+      <w:r>
+        <w:t>pincode</w:t>
+      </w:r>
+      <w:proofErr w:type="spellEnd"/>
+      <w:r>
+        <w:t>);</w:t>
+      </w:r>
+    </w:p>
+    <w:p>
+      <w:pPr>
+        <w:pStyle w:val="ListParagraph"/>
+      </w:pPr>
+      <w:r>
+        <w:t>}</w:t>
+      </w:r>
+      <w:r>
+        <w:tab/>
+      </w:r>
+    </w:p>
+    <w:p>
+      <w:pPr>
+        <w:pStyle w:val="ListParagraph"/>
+      </w:pPr>
+      <w:r>
+        <w:t>}</w:t>
+      </w:r>
+    </w:p>
+    <w:p>
+      <w:pPr>
+        <w:pStyle w:val="ListParagraph"/>
+      </w:pPr>
+      <w:r>
+        <w:t>//.......................................................................</w:t>
+      </w:r>
+    </w:p>
+    <w:p>
+      <w:pPr>
+        <w:pStyle w:val="ListParagraph"/>
+      </w:pPr>
+      <w:proofErr w:type="gramStart"/>
+      <w:r>
+        <w:t>class</w:t>
+      </w:r>
+      <w:proofErr w:type="gramEnd"/>
+      <w:r>
+        <w:t xml:space="preserve"> </w:t>
+      </w:r>
+      <w:proofErr w:type="spellStart"/>
+      <w:r>
+        <w:t>Employeetesting</w:t>
+      </w:r>
+      <w:proofErr w:type="spellEnd"/>
+    </w:p>
+    <w:p>
+      <w:pPr>
+        <w:pStyle w:val="ListParagraph"/>
+      </w:pPr>
+      <w:r>
+        <w:t>{</w:t>
+      </w:r>
+    </w:p>
+    <w:p>
+      <w:pPr>
+        <w:pStyle w:val="ListParagraph"/>
+      </w:pPr>
+      <w:proofErr w:type="gramStart"/>
+      <w:r>
+        <w:t>public</w:t>
+      </w:r>
+      <w:proofErr w:type="gramEnd"/>
+      <w:r>
+        <w:t xml:space="preserve"> static void main(String </w:t>
+      </w:r>
+      <w:proofErr w:type="spellStart"/>
+      <w:r>
+        <w:t>args</w:t>
+      </w:r>
+      <w:proofErr w:type="spellEnd"/>
+      <w:r>
+        <w:t>[])</w:t>
+      </w:r>
+    </w:p>
+    <w:p>
+      <w:pPr>
+        <w:pStyle w:val="ListParagraph"/>
+      </w:pPr>
+      <w:r>
+        <w:t>{</w:t>
+      </w:r>
+    </w:p>
+    <w:p>
+      <w:pPr>
+        <w:pStyle w:val="ListParagraph"/>
+      </w:pPr>
+      <w:r>
+        <w:tab/>
+      </w:r>
+      <w:proofErr w:type="gramStart"/>
+      <w:r>
+        <w:t>System.out.println(</w:t>
+      </w:r>
+      <w:proofErr w:type="gramEnd"/>
+      <w:r>
+        <w:t>"Manager Details");</w:t>
+      </w:r>
+    </w:p>
+    <w:p>
+      <w:pPr>
+        <w:pStyle w:val="ListParagraph"/>
+      </w:pPr>
+      <w:r>
+        <w:tab/>
+        <w:t xml:space="preserve">Manager </w:t>
+      </w:r>
+      <w:proofErr w:type="spellStart"/>
+      <w:r>
+        <w:t>mgr</w:t>
+      </w:r>
+      <w:proofErr w:type="spellEnd"/>
+      <w:r>
+        <w:t xml:space="preserve">=new </w:t>
+      </w:r>
+      <w:proofErr w:type="gramStart"/>
+      <w:r>
+        <w:t>Manager(</w:t>
+      </w:r>
+      <w:proofErr w:type="gramEnd"/>
+      <w:r>
+        <w:t>);</w:t>
+      </w:r>
+    </w:p>
+    <w:p>
+      <w:pPr>
+        <w:pStyle w:val="ListParagraph"/>
+      </w:pPr>
+      <w:r>
+        <w:tab/>
+      </w:r>
+      <w:proofErr w:type="spellStart"/>
+      <w:proofErr w:type="gramStart"/>
+      <w:r>
+        <w:t>mgr.read</w:t>
+      </w:r>
+      <w:proofErr w:type="spellEnd"/>
+      <w:r>
+        <w:t>(</w:t>
+      </w:r>
+      <w:proofErr w:type="gramEnd"/>
+      <w:r>
+        <w:t>);</w:t>
+      </w:r>
+    </w:p>
+    <w:p>
+      <w:pPr>
+        <w:pStyle w:val="ListParagraph"/>
+      </w:pPr>
+      <w:r>
+        <w:tab/>
+      </w:r>
+      <w:proofErr w:type="spellStart"/>
+      <w:proofErr w:type="gramStart"/>
+      <w:r>
+        <w:t>mgr.readmgr</w:t>
+      </w:r>
+      <w:proofErr w:type="spellEnd"/>
+      <w:r>
+        <w:t>(</w:t>
+      </w:r>
+      <w:proofErr w:type="gramEnd"/>
+      <w:r>
+        <w:t>);</w:t>
+      </w:r>
+    </w:p>
+    <w:p>
+      <w:pPr>
+        <w:pStyle w:val="ListParagraph"/>
+      </w:pPr>
+      <w:r>
+        <w:tab/>
+      </w:r>
+    </w:p>
+    <w:p>
+      <w:pPr>
+        <w:pStyle w:val="ListParagraph"/>
+      </w:pPr>
+      <w:r>
+        <w:tab/>
+      </w:r>
+      <w:proofErr w:type="gramStart"/>
+      <w:r>
+        <w:t>System.out.println(</w:t>
+      </w:r>
+      <w:proofErr w:type="gramEnd"/>
+      <w:r>
+        <w:t>"Programmer Details");</w:t>
+      </w:r>
+    </w:p>
+    <w:p>
+      <w:pPr>
+        <w:pStyle w:val="ListParagraph"/>
+      </w:pPr>
+      <w:r>
+        <w:tab/>
+        <w:t xml:space="preserve">Programmer </w:t>
+      </w:r>
+      <w:proofErr w:type="spellStart"/>
+      <w:r>
+        <w:t>prg</w:t>
+      </w:r>
+      <w:proofErr w:type="spellEnd"/>
+      <w:r>
+        <w:t xml:space="preserve">=new </w:t>
+      </w:r>
+      <w:proofErr w:type="gramStart"/>
+      <w:r>
+        <w:t>Programmer(</w:t>
+      </w:r>
+      <w:proofErr w:type="gramEnd"/>
+      <w:r>
+        <w:t>);</w:t>
+      </w:r>
+    </w:p>
+    <w:p>
+      <w:pPr>
+        <w:pStyle w:val="ListParagraph"/>
+      </w:pPr>
+      <w:r>
+        <w:tab/>
+      </w:r>
+      <w:proofErr w:type="spellStart"/>
+      <w:proofErr w:type="gramStart"/>
+      <w:r>
+        <w:t>prg.read</w:t>
+      </w:r>
+      <w:proofErr w:type="spellEnd"/>
+      <w:r>
+        <w:t>(</w:t>
+      </w:r>
+      <w:proofErr w:type="gramEnd"/>
+      <w:r>
+        <w:t>);</w:t>
+      </w:r>
+    </w:p>
+    <w:p>
+      <w:pPr>
+        <w:pStyle w:val="ListParagraph"/>
+      </w:pPr>
+      <w:r>
+        <w:tab/>
+      </w:r>
+      <w:proofErr w:type="spellStart"/>
+      <w:proofErr w:type="gramStart"/>
+      <w:r>
+        <w:t>prg.readprg</w:t>
+      </w:r>
+      <w:proofErr w:type="spellEnd"/>
+      <w:r>
+        <w:t>(</w:t>
+      </w:r>
+      <w:proofErr w:type="gramEnd"/>
+      <w:r>
+        <w:t>);</w:t>
+      </w:r>
+    </w:p>
+    <w:p>
+      <w:pPr>
+        <w:pStyle w:val="ListParagraph"/>
+      </w:pPr>
+      <w:r>
+        <w:tab/>
+      </w:r>
+    </w:p>
+    <w:p>
+      <w:pPr>
+        <w:pStyle w:val="ListParagraph"/>
+      </w:pPr>
+      <w:r>
+        <w:tab/>
+      </w:r>
+      <w:proofErr w:type="spellStart"/>
+      <w:proofErr w:type="gramStart"/>
+      <w:r>
+        <w:t>mgr.calsalary</w:t>
+      </w:r>
+      <w:proofErr w:type="spellEnd"/>
+      <w:r>
+        <w:t>(</w:t>
+      </w:r>
+      <w:proofErr w:type="gramEnd"/>
+      <w:r>
+        <w:t>);</w:t>
+      </w:r>
+    </w:p>
+    <w:p>
+      <w:pPr>
+        <w:pStyle w:val="ListParagraph"/>
+      </w:pPr>
+      <w:r>
+        <w:tab/>
+      </w:r>
+      <w:proofErr w:type="spellStart"/>
+      <w:proofErr w:type="gramStart"/>
+      <w:r>
+        <w:t>prg.calsalary</w:t>
+      </w:r>
+      <w:proofErr w:type="spellEnd"/>
+      <w:r>
+        <w:t>(</w:t>
+      </w:r>
+      <w:proofErr w:type="gramEnd"/>
+      <w:r>
+        <w:t>);</w:t>
+      </w:r>
+    </w:p>
+    <w:p>
+      <w:pPr>
+        <w:pStyle w:val="ListParagraph"/>
+      </w:pPr>
+      <w:r>
+        <w:tab/>
+      </w:r>
+    </w:p>
+    <w:p>
+      <w:pPr>
+        <w:pStyle w:val="ListParagraph"/>
+      </w:pPr>
+      <w:r>
+        <w:lastRenderedPageBreak/>
+        <w:tab/>
+      </w:r>
+      <w:proofErr w:type="spellStart"/>
+      <w:proofErr w:type="gramStart"/>
+      <w:r>
+        <w:t>mgr.display</w:t>
+      </w:r>
+      <w:proofErr w:type="spellEnd"/>
+      <w:r>
+        <w:t>(</w:t>
+      </w:r>
+      <w:proofErr w:type="gramEnd"/>
+      <w:r>
+        <w:t>);</w:t>
+      </w:r>
+    </w:p>
+    <w:p>
+      <w:pPr>
+        <w:pStyle w:val="ListParagraph"/>
+      </w:pPr>
+      <w:r>
+        <w:tab/>
+      </w:r>
+      <w:proofErr w:type="spellStart"/>
+      <w:proofErr w:type="gramStart"/>
+      <w:r>
+        <w:t>mgr.dismgr</w:t>
+      </w:r>
+      <w:proofErr w:type="spellEnd"/>
+      <w:r>
+        <w:t>(</w:t>
+      </w:r>
+      <w:proofErr w:type="gramEnd"/>
+      <w:r>
+        <w:t>);</w:t>
+      </w:r>
+    </w:p>
+    <w:p>
+      <w:pPr>
+        <w:pStyle w:val="ListParagraph"/>
+      </w:pPr>
+      <w:r>
+        <w:tab/>
+      </w:r>
+    </w:p>
+    <w:p>
+      <w:pPr>
+        <w:pStyle w:val="ListParagraph"/>
+      </w:pPr>
+      <w:r>
+        <w:tab/>
+      </w:r>
+      <w:proofErr w:type="spellStart"/>
+      <w:proofErr w:type="gramStart"/>
+      <w:r>
+        <w:t>prg.display</w:t>
+      </w:r>
+      <w:proofErr w:type="spellEnd"/>
+      <w:r>
+        <w:t>(</w:t>
+      </w:r>
+      <w:proofErr w:type="gramEnd"/>
+      <w:r>
+        <w:t>);</w:t>
+      </w:r>
+    </w:p>
+    <w:p>
+      <w:pPr>
+        <w:pStyle w:val="ListParagraph"/>
+      </w:pPr>
+      <w:r>
+        <w:tab/>
+      </w:r>
+      <w:proofErr w:type="spellStart"/>
+      <w:proofErr w:type="gramStart"/>
+      <w:r>
+        <w:t>prg.disprg</w:t>
+      </w:r>
+      <w:proofErr w:type="spellEnd"/>
+      <w:r>
+        <w:t>(</w:t>
+      </w:r>
+      <w:proofErr w:type="gramEnd"/>
+      <w:r>
+        <w:t>);</w:t>
+      </w:r>
+    </w:p>
+    <w:p>
+      <w:pPr>
+        <w:pStyle w:val="ListParagraph"/>
+      </w:pPr>
+      <w:r>
+        <w:t>}</w:t>
+      </w:r>
+    </w:p>
+    <w:p>
+      <w:pPr>
+        <w:pStyle w:val="ListParagraph"/>
+      </w:pPr>
+      <w:r>
+        <w:t>}</w:t>
+      </w:r>
+    </w:p>
+    <w:p>
+      <w:pPr>
+        <w:pStyle w:val="ListParagraph"/>
+        <w:rPr>
+          <w:b/>
+        </w:rPr>
+      </w:pPr>
+      <w:r>
+        <w:rPr>
+          <w:b/>
+        </w:rPr>
+        <w:t>Output:</w:t>
+      </w:r>
+    </w:p>
+    <w:p>
+      <w:pPr>
+        <w:pStyle w:val="ListParagraph"/>
+        <w:rPr>
+          <w:b/>
+        </w:rPr>
+      </w:pPr>
+      <w:r>
+        <w:rPr>
+          <w:b/>
+          <w:noProof/>
+        </w:rPr>
+        <w:drawing>
+          <wp:inline distT="0" distB="0" distL="0" distR="0">
+            <wp:extent cx="5943600" cy="3341370"/>
+            <wp:effectExtent l="0" t="0" r="0" b="0"/>
+            <wp:docPr id="8" name="Picture 8"/>
+            <wp:cNvGraphicFramePr>
+              <a:graphicFrameLocks xmlns:a="http://schemas.openxmlformats.org/drawingml/2006/main" noChangeAspect="1"/>
+            </wp:cNvGraphicFramePr>
+            <a:graphic xmlns:a="http://schemas.openxmlformats.org/drawingml/2006/main">
+              <a:graphicData uri="http://schemas.openxmlformats.org/drawingml/2006/picture">
+                <pic:pic xmlns:pic="http://schemas.openxmlformats.org/drawingml/2006/picture">
+                  <pic:nvPicPr>
+                    <pic:cNvPr id="0" name="Screenshot (1448).png"/>
+                    <pic:cNvPicPr/>
+                  </pic:nvPicPr>
+                  <pic:blipFill>
+                    <a:blip r:embed="rId13">
+                      <a:extLst>
+                        <a:ext uri="{28A0092B-C50C-407E-A947-70E740481C1C}">
+                          <a14:useLocalDpi xmlns:a14="http://schemas.microsoft.com/office/drawing/2010/main" val="0"/>
+                        </a:ext>
+                      </a:extLst>
+                    </a:blip>
+                    <a:stretch>
+                      <a:fillRect/>
+                    </a:stretch>
+                  </pic:blipFill>
+                  <pic:spPr>
+                    <a:xfrm>
+                      <a:off x="0" y="0"/>
+                      <a:ext cx="5943600" cy="3341370"/>
+                    </a:xfrm>
+                    <a:prstGeom prst="rect">
+                      <a:avLst/>
+                    </a:prstGeom>
+                  </pic:spPr>
+                </pic:pic>
+              </a:graphicData>
+            </a:graphic>
+          </wp:inline>
+        </w:drawing>
+      </w:r>
+    </w:p>
+    <w:p>
+      <w:pPr>
+        <w:pStyle w:val="ListParagraph"/>
+        <w:rPr>
+          <w:b/>
+        </w:rPr>
+      </w:pPr>
+      <w:bookmarkStart w:id="0" w:name="_GoBack"/>
+      <w:r>
+        <w:rPr>
+          <w:b/>
+          <w:noProof/>
+        </w:rPr>
+        <w:lastRenderedPageBreak/>
+        <w:drawing>
+          <wp:inline distT="0" distB="0" distL="0" distR="0">
+            <wp:extent cx="5943600" cy="3341370"/>
+            <wp:effectExtent l="0" t="0" r="0" b="0"/>
+            <wp:docPr id="9" name="Picture 9"/>
+            <wp:cNvGraphicFramePr>
+              <a:graphicFrameLocks xmlns:a="http://schemas.openxmlformats.org/drawingml/2006/main" noChangeAspect="1"/>
+            </wp:cNvGraphicFramePr>
+            <a:graphic xmlns:a="http://schemas.openxmlformats.org/drawingml/2006/main">
+              <a:graphicData uri="http://schemas.openxmlformats.org/drawingml/2006/picture">
+                <pic:pic xmlns:pic="http://schemas.openxmlformats.org/drawingml/2006/picture">
+                  <pic:nvPicPr>
+                    <pic:cNvPr id="0" name="Screenshot (1449).png"/>
+                    <pic:cNvPicPr/>
+                  </pic:nvPicPr>
+                  <pic:blipFill>
+                    <a:blip r:embed="rId14">
+                      <a:extLst>
+                        <a:ext uri="{28A0092B-C50C-407E-A947-70E740481C1C}">
+                          <a14:useLocalDpi xmlns:a14="http://schemas.microsoft.com/office/drawing/2010/main" val="0"/>
+                        </a:ext>
+                      </a:extLst>
+                    </a:blip>
+                    <a:stretch>
+                      <a:fillRect/>
+                    </a:stretch>
+                  </pic:blipFill>
+                  <pic:spPr>
+                    <a:xfrm>
+                      <a:off x="0" y="0"/>
+                      <a:ext cx="5943600" cy="3341370"/>
+                    </a:xfrm>
+                    <a:prstGeom prst="rect">
+                      <a:avLst/>
+                    </a:prstGeom>
+                  </pic:spPr>
+                </pic:pic>
+              </a:graphicData>
+            </a:graphic>
+          </wp:inline>
+        </w:drawing>
+      </w:r>
+      <w:bookmarkEnd w:id="0"/>
     </w:p>
     <w:sectPr>
       <w:pgSz w:w="12240" w:h="15840"/>

</xml_diff>